<commit_message>
Introduction of services and dao
</commit_message>
<xml_diff>
--- a/page flow.docx
+++ b/page flow.docx
@@ -442,8 +442,6 @@
     </w:p>
     <w:p/>
     <w:p>
-      <w:bookmarkStart w:id="0" w:name="_GoBack"/>
-      <w:bookmarkEnd w:id="0"/>
       <w:r>
         <w:rPr>
           <w:noProof/>
@@ -451,13 +449,1440 @@
         <mc:AlternateContent>
           <mc:Choice Requires="wps">
             <w:drawing>
-              <wp:anchor distT="0" distB="0" distL="114300" distR="114300" simplePos="0" relativeHeight="251663360" behindDoc="0" locked="0" layoutInCell="1" allowOverlap="1" wp14:anchorId="2517E6DF" wp14:editId="2100B99A">
+              <wp:anchor distT="0" distB="0" distL="114300" distR="114300" simplePos="0" relativeHeight="251691008" behindDoc="0" locked="0" layoutInCell="1" allowOverlap="1" wp14:anchorId="665CB728" wp14:editId="0DEB6894">
                 <wp:simplePos x="0" y="0"/>
                 <wp:positionH relativeFrom="column">
-                  <wp:posOffset>5114925</wp:posOffset>
+                  <wp:posOffset>5221759</wp:posOffset>
                 </wp:positionH>
                 <wp:positionV relativeFrom="paragraph">
-                  <wp:posOffset>2157047</wp:posOffset>
+                  <wp:posOffset>1676180</wp:posOffset>
+                </wp:positionV>
+                <wp:extent cx="578689" cy="295301"/>
+                <wp:effectExtent l="0" t="95250" r="0" b="85725"/>
+                <wp:wrapNone/>
+                <wp:docPr id="18" name="Right Arrow 18"/>
+                <wp:cNvGraphicFramePr/>
+                <a:graphic xmlns:a="http://schemas.openxmlformats.org/drawingml/2006/main">
+                  <a:graphicData uri="http://schemas.microsoft.com/office/word/2010/wordprocessingShape">
+                    <wps:wsp>
+                      <wps:cNvSpPr/>
+                      <wps:spPr>
+                        <a:xfrm rot="8521358">
+                          <a:off x="0" y="0"/>
+                          <a:ext cx="578689" cy="295301"/>
+                        </a:xfrm>
+                        <a:prstGeom prst="rightArrow">
+                          <a:avLst>
+                            <a:gd name="adj1" fmla="val 42307"/>
+                            <a:gd name="adj2" fmla="val 50000"/>
+                          </a:avLst>
+                        </a:prstGeom>
+                      </wps:spPr>
+                      <wps:style>
+                        <a:lnRef idx="2">
+                          <a:schemeClr val="accent1">
+                            <a:shade val="50000"/>
+                          </a:schemeClr>
+                        </a:lnRef>
+                        <a:fillRef idx="1">
+                          <a:schemeClr val="accent1"/>
+                        </a:fillRef>
+                        <a:effectRef idx="0">
+                          <a:schemeClr val="accent1"/>
+                        </a:effectRef>
+                        <a:fontRef idx="minor">
+                          <a:schemeClr val="lt1"/>
+                        </a:fontRef>
+                      </wps:style>
+                      <wps:bodyPr rot="0" spcFirstLastPara="0" vertOverflow="overflow" horzOverflow="overflow" vert="horz" wrap="square" lIns="91440" tIns="45720" rIns="91440" bIns="45720" numCol="1" spcCol="0" rtlCol="0" fromWordArt="0" anchor="ctr" anchorCtr="0" forceAA="0" compatLnSpc="1">
+                        <a:prstTxWarp prst="textNoShape">
+                          <a:avLst/>
+                        </a:prstTxWarp>
+                        <a:noAutofit/>
+                      </wps:bodyPr>
+                    </wps:wsp>
+                  </a:graphicData>
+                </a:graphic>
+                <wp14:sizeRelH relativeFrom="margin">
+                  <wp14:pctWidth>0</wp14:pctWidth>
+                </wp14:sizeRelH>
+                <wp14:sizeRelV relativeFrom="margin">
+                  <wp14:pctHeight>0</wp14:pctHeight>
+                </wp14:sizeRelV>
+              </wp:anchor>
+            </w:drawing>
+          </mc:Choice>
+          <mc:Fallback>
+            <w:pict>
+              <v:shapetype w14:anchorId="24BDC58B" id="_x0000_t13" coordsize="21600,21600" o:spt="13" adj="16200,5400" path="m@0,l@0@1,0@1,0@2@0@2@0,21600,21600,10800xe">
+                <v:stroke joinstyle="miter"/>
+                <v:formulas>
+                  <v:f eqn="val #0"/>
+                  <v:f eqn="val #1"/>
+                  <v:f eqn="sum height 0 #1"/>
+                  <v:f eqn="sum 10800 0 #1"/>
+                  <v:f eqn="sum width 0 #0"/>
+                  <v:f eqn="prod @4 @3 10800"/>
+                  <v:f eqn="sum width 0 @5"/>
+                </v:formulas>
+                <v:path o:connecttype="custom" o:connectlocs="@0,0;0,10800;@0,21600;21600,10800" o:connectangles="270,180,90,0" textboxrect="0,@1,@6,@2"/>
+                <v:handles>
+                  <v:h position="#0,#1" xrange="0,21600" yrange="0,10800"/>
+                </v:handles>
+              </v:shapetype>
+              <v:shape id="Right Arrow 18" o:spid="_x0000_s1026" type="#_x0000_t13" style="position:absolute;margin-left:411.15pt;margin-top:132pt;width:45.55pt;height:23.25pt;rotation:9307595fd;z-index:251691008;visibility:visible;mso-wrap-style:square;mso-width-percent:0;mso-height-percent:0;mso-wrap-distance-left:9pt;mso-wrap-distance-top:0;mso-wrap-distance-right:9pt;mso-wrap-distance-bottom:0;mso-position-horizontal:absolute;mso-position-horizontal-relative:text;mso-position-vertical:absolute;mso-position-vertical-relative:text;mso-width-percent:0;mso-height-percent:0;mso-width-relative:margin;mso-height-relative:margin;v-text-anchor:middle" o:gfxdata="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" adj="16089,6231" fillcolor="#5b9bd5 [3204]" strokecolor="#1f4d78 [1604]" strokeweight="1pt"/>
+            </w:pict>
+          </mc:Fallback>
+        </mc:AlternateContent>
+      </w:r>
+      <w:r>
+        <w:rPr>
+          <w:noProof/>
+        </w:rPr>
+        <mc:AlternateContent>
+          <mc:Choice Requires="wps">
+            <w:drawing>
+              <wp:anchor distT="45720" distB="45720" distL="114300" distR="114300" simplePos="0" relativeHeight="251682816" behindDoc="0" locked="0" layoutInCell="1" allowOverlap="1" wp14:anchorId="40FA2794" wp14:editId="57CD4004">
+                <wp:simplePos x="0" y="0"/>
+                <wp:positionH relativeFrom="column">
+                  <wp:posOffset>6200775</wp:posOffset>
+                </wp:positionH>
+                <wp:positionV relativeFrom="paragraph">
+                  <wp:posOffset>2150110</wp:posOffset>
+                </wp:positionV>
+                <wp:extent cx="2076450" cy="2905125"/>
+                <wp:effectExtent l="0" t="0" r="19050" b="28575"/>
+                <wp:wrapSquare wrapText="bothSides"/>
+                <wp:docPr id="25" name="Text Box 2"/>
+                <wp:cNvGraphicFramePr>
+                  <a:graphicFrameLocks xmlns:a="http://schemas.openxmlformats.org/drawingml/2006/main"/>
+                </wp:cNvGraphicFramePr>
+                <a:graphic xmlns:a="http://schemas.openxmlformats.org/drawingml/2006/main">
+                  <a:graphicData uri="http://schemas.microsoft.com/office/word/2010/wordprocessingShape">
+                    <wps:wsp>
+                      <wps:cNvSpPr txBox="1">
+                        <a:spLocks noChangeArrowheads="1"/>
+                      </wps:cNvSpPr>
+                      <wps:spPr bwMode="auto">
+                        <a:xfrm>
+                          <a:off x="0" y="0"/>
+                          <a:ext cx="2076450" cy="2905125"/>
+                        </a:xfrm>
+                        <a:prstGeom prst="rect">
+                          <a:avLst/>
+                        </a:prstGeom>
+                        <a:solidFill>
+                          <a:srgbClr val="FFFFFF"/>
+                        </a:solidFill>
+                        <a:ln w="9525">
+                          <a:solidFill>
+                            <a:srgbClr val="000000"/>
+                          </a:solidFill>
+                          <a:miter lim="800000"/>
+                          <a:headEnd/>
+                          <a:tailEnd/>
+                        </a:ln>
+                      </wps:spPr>
+                      <wps:txbx>
+                        <w:txbxContent>
+                          <w:p>
+                            <w:pPr>
+                              <w:spacing w:after="120" w:line="240" w:lineRule="auto"/>
+                              <w:rPr>
+                                <w:b/>
+                                <w:sz w:val="24"/>
+                              </w:rPr>
+                            </w:pPr>
+                            <w:r>
+                              <w:rPr>
+                                <w:b/>
+                                <w:sz w:val="24"/>
+                              </w:rPr>
+                              <w:t>Books</w:t>
+                            </w:r>
+                          </w:p>
+                          <w:p>
+                            <w:pPr>
+                              <w:spacing w:after="120" w:line="240" w:lineRule="auto"/>
+                              <w:ind w:left="144" w:hanging="144"/>
+                              <w:rPr>
+                                <w:color w:val="2E74B5" w:themeColor="accent1" w:themeShade="BF"/>
+                                <w:sz w:val="16"/>
+                                <w:u w:val="single"/>
+                              </w:rPr>
+                            </w:pPr>
+                            <w:r>
+                              <w:rPr>
+                                <w:color w:val="2E74B5" w:themeColor="accent1" w:themeShade="BF"/>
+                                <w:sz w:val="16"/>
+                                <w:u w:val="single"/>
+                              </w:rPr>
+                              <w:t>The Martian by Andy Weir</w:t>
+                            </w:r>
+                          </w:p>
+                          <w:p>
+                            <w:pPr>
+                              <w:spacing w:after="120" w:line="240" w:lineRule="auto"/>
+                              <w:ind w:left="144" w:hanging="144"/>
+                              <w:rPr>
+                                <w:color w:val="2E74B5" w:themeColor="accent1" w:themeShade="BF"/>
+                                <w:sz w:val="16"/>
+                                <w:u w:val="single"/>
+                              </w:rPr>
+                            </w:pPr>
+                            <w:r>
+                              <w:rPr>
+                                <w:color w:val="2E74B5" w:themeColor="accent1" w:themeShade="BF"/>
+                                <w:sz w:val="16"/>
+                                <w:u w:val="single"/>
+                              </w:rPr>
+                              <w:t>All I Need to Know I Learned from My Cat by Suzy Becker</w:t>
+                            </w:r>
+                          </w:p>
+                          <w:p>
+                            <w:pPr>
+                              <w:spacing w:after="120" w:line="240" w:lineRule="auto"/>
+                              <w:ind w:left="144" w:hanging="144"/>
+                              <w:rPr>
+                                <w:color w:val="2E74B5" w:themeColor="accent1" w:themeShade="BF"/>
+                                <w:sz w:val="16"/>
+                                <w:u w:val="single"/>
+                              </w:rPr>
+                            </w:pPr>
+                            <w:r>
+                              <w:rPr>
+                                <w:color w:val="2E74B5" w:themeColor="accent1" w:themeShade="BF"/>
+                                <w:sz w:val="16"/>
+                                <w:u w:val="single"/>
+                              </w:rPr>
+                              <w:t>Parlor Cats by Cynthia Hart and John Grossman</w:t>
+                            </w:r>
+                          </w:p>
+                          <w:p>
+                            <w:pPr>
+                              <w:spacing w:after="120" w:line="240" w:lineRule="auto"/>
+                              <w:ind w:left="144" w:hanging="144"/>
+                              <w:rPr>
+                                <w:color w:val="2E74B5" w:themeColor="accent1" w:themeShade="BF"/>
+                                <w:sz w:val="16"/>
+                                <w:u w:val="single"/>
+                              </w:rPr>
+                            </w:pPr>
+                            <w:r>
+                              <w:rPr>
+                                <w:color w:val="2E74B5" w:themeColor="accent1" w:themeShade="BF"/>
+                                <w:sz w:val="16"/>
+                                <w:u w:val="single"/>
+                              </w:rPr>
+                              <w:t xml:space="preserve">A cat is watching by Roger A. </w:t>
+                            </w:r>
+                            <w:proofErr w:type="spellStart"/>
+                            <w:r>
+                              <w:rPr>
+                                <w:color w:val="2E74B5" w:themeColor="accent1" w:themeShade="BF"/>
+                                <w:sz w:val="16"/>
+                                <w:u w:val="single"/>
+                              </w:rPr>
+                              <w:t>Caras</w:t>
+                            </w:r>
+                            <w:proofErr w:type="spellEnd"/>
+                          </w:p>
+                          <w:p>
+                            <w:pPr>
+                              <w:spacing w:after="120" w:line="240" w:lineRule="auto"/>
+                              <w:ind w:left="144" w:hanging="144"/>
+                              <w:rPr>
+                                <w:color w:val="2E74B5" w:themeColor="accent1" w:themeShade="BF"/>
+                                <w:sz w:val="16"/>
+                                <w:u w:val="single"/>
+                              </w:rPr>
+                            </w:pPr>
+                            <w:r>
+                              <w:rPr>
+                                <w:color w:val="2E74B5" w:themeColor="accent1" w:themeShade="BF"/>
+                                <w:sz w:val="16"/>
+                                <w:u w:val="single"/>
+                              </w:rPr>
+                              <w:t>Why Cats Do That by Karen Anderson</w:t>
+                            </w:r>
+                          </w:p>
+                          <w:p>
+                            <w:pPr>
+                              <w:spacing w:after="120" w:line="240" w:lineRule="auto"/>
+                              <w:ind w:left="144" w:hanging="144"/>
+                              <w:rPr>
+                                <w:color w:val="2E74B5" w:themeColor="accent1" w:themeShade="BF"/>
+                                <w:sz w:val="16"/>
+                                <w:u w:val="single"/>
+                              </w:rPr>
+                            </w:pPr>
+                            <w:r>
+                              <w:rPr>
+                                <w:color w:val="2E74B5" w:themeColor="accent1" w:themeShade="BF"/>
+                                <w:sz w:val="16"/>
+                                <w:u w:val="single"/>
+                              </w:rPr>
+                              <w:t>Mitten/kitten by Jerome Martin</w:t>
+                            </w:r>
+                          </w:p>
+                          <w:p>
+                            <w:pPr>
+                              <w:spacing w:after="120" w:line="240" w:lineRule="auto"/>
+                              <w:ind w:left="144" w:hanging="144"/>
+                              <w:rPr>
+                                <w:color w:val="2E74B5" w:themeColor="accent1" w:themeShade="BF"/>
+                                <w:sz w:val="16"/>
+                                <w:u w:val="single"/>
+                              </w:rPr>
+                            </w:pPr>
+                            <w:r>
+                              <w:rPr>
+                                <w:color w:val="2E74B5" w:themeColor="accent1" w:themeShade="BF"/>
+                                <w:sz w:val="16"/>
+                                <w:u w:val="single"/>
+                              </w:rPr>
+                              <w:t>The Tribe of Tiger by Elizabeth Marshall Thomas</w:t>
+                            </w:r>
+                          </w:p>
+                          <w:p/>
+                        </w:txbxContent>
+                      </wps:txbx>
+                      <wps:bodyPr rot="0" vert="horz" wrap="square" lIns="91440" tIns="45720" rIns="91440" bIns="45720" anchor="t" anchorCtr="0">
+                        <a:noAutofit/>
+                      </wps:bodyPr>
+                    </wps:wsp>
+                  </a:graphicData>
+                </a:graphic>
+                <wp14:sizeRelH relativeFrom="margin">
+                  <wp14:pctWidth>0</wp14:pctWidth>
+                </wp14:sizeRelH>
+                <wp14:sizeRelV relativeFrom="margin">
+                  <wp14:pctHeight>0</wp14:pctHeight>
+                </wp14:sizeRelV>
+              </wp:anchor>
+            </w:drawing>
+          </mc:Choice>
+          <mc:Fallback>
+            <w:pict>
+              <v:shapetype w14:anchorId="40FA2794" id="_x0000_t202" coordsize="21600,21600" o:spt="202" path="m,l,21600r21600,l21600,xe">
+                <v:stroke joinstyle="miter"/>
+                <v:path gradientshapeok="t" o:connecttype="rect"/>
+              </v:shapetype>
+              <v:shape id="Text Box 2" o:spid="_x0000_s1026" type="#_x0000_t202" style="position:absolute;margin-left:488.25pt;margin-top:169.3pt;width:163.5pt;height:228.75pt;z-index:251682816;visibility:visible;mso-wrap-style:square;mso-width-percent:0;mso-height-percent:0;mso-wrap-distance-left:9pt;mso-wrap-distance-top:3.6pt;mso-wrap-distance-right:9pt;mso-wrap-distance-bottom:3.6pt;mso-position-horizontal:absolute;mso-position-horizontal-relative:text;mso-position-vertical:absolute;mso-position-vertical-relative:text;mso-width-percent:0;mso-height-percent:0;mso-width-relative:margin;mso-height-relative:margin;v-text-anchor:top" o:gfxdata="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">
+                <v:textbox>
+                  <w:txbxContent>
+                    <w:p>
+                      <w:pPr>
+                        <w:spacing w:after="120" w:line="240" w:lineRule="auto"/>
+                        <w:rPr>
+                          <w:b/>
+                          <w:sz w:val="24"/>
+                        </w:rPr>
+                      </w:pPr>
+                      <w:r>
+                        <w:rPr>
+                          <w:b/>
+                          <w:sz w:val="24"/>
+                        </w:rPr>
+                        <w:t>Books</w:t>
+                      </w:r>
+                    </w:p>
+                    <w:p>
+                      <w:pPr>
+                        <w:spacing w:after="120" w:line="240" w:lineRule="auto"/>
+                        <w:ind w:left="144" w:hanging="144"/>
+                        <w:rPr>
+                          <w:color w:val="2E74B5" w:themeColor="accent1" w:themeShade="BF"/>
+                          <w:sz w:val="16"/>
+                          <w:u w:val="single"/>
+                        </w:rPr>
+                      </w:pPr>
+                      <w:r>
+                        <w:rPr>
+                          <w:color w:val="2E74B5" w:themeColor="accent1" w:themeShade="BF"/>
+                          <w:sz w:val="16"/>
+                          <w:u w:val="single"/>
+                        </w:rPr>
+                        <w:t>The Martian by Andy Weir</w:t>
+                      </w:r>
+                    </w:p>
+                    <w:p>
+                      <w:pPr>
+                        <w:spacing w:after="120" w:line="240" w:lineRule="auto"/>
+                        <w:ind w:left="144" w:hanging="144"/>
+                        <w:rPr>
+                          <w:color w:val="2E74B5" w:themeColor="accent1" w:themeShade="BF"/>
+                          <w:sz w:val="16"/>
+                          <w:u w:val="single"/>
+                        </w:rPr>
+                      </w:pPr>
+                      <w:r>
+                        <w:rPr>
+                          <w:color w:val="2E74B5" w:themeColor="accent1" w:themeShade="BF"/>
+                          <w:sz w:val="16"/>
+                          <w:u w:val="single"/>
+                        </w:rPr>
+                        <w:t>All I Need to Know I Learned from My Cat by Suzy Becker</w:t>
+                      </w:r>
+                    </w:p>
+                    <w:p>
+                      <w:pPr>
+                        <w:spacing w:after="120" w:line="240" w:lineRule="auto"/>
+                        <w:ind w:left="144" w:hanging="144"/>
+                        <w:rPr>
+                          <w:color w:val="2E74B5" w:themeColor="accent1" w:themeShade="BF"/>
+                          <w:sz w:val="16"/>
+                          <w:u w:val="single"/>
+                        </w:rPr>
+                      </w:pPr>
+                      <w:r>
+                        <w:rPr>
+                          <w:color w:val="2E74B5" w:themeColor="accent1" w:themeShade="BF"/>
+                          <w:sz w:val="16"/>
+                          <w:u w:val="single"/>
+                        </w:rPr>
+                        <w:t>Parlor Cats by Cynthia Hart and John Grossman</w:t>
+                      </w:r>
+                    </w:p>
+                    <w:p>
+                      <w:pPr>
+                        <w:spacing w:after="120" w:line="240" w:lineRule="auto"/>
+                        <w:ind w:left="144" w:hanging="144"/>
+                        <w:rPr>
+                          <w:color w:val="2E74B5" w:themeColor="accent1" w:themeShade="BF"/>
+                          <w:sz w:val="16"/>
+                          <w:u w:val="single"/>
+                        </w:rPr>
+                      </w:pPr>
+                      <w:r>
+                        <w:rPr>
+                          <w:color w:val="2E74B5" w:themeColor="accent1" w:themeShade="BF"/>
+                          <w:sz w:val="16"/>
+                          <w:u w:val="single"/>
+                        </w:rPr>
+                        <w:t xml:space="preserve">A cat is watching by Roger A. </w:t>
+                      </w:r>
+                      <w:proofErr w:type="spellStart"/>
+                      <w:r>
+                        <w:rPr>
+                          <w:color w:val="2E74B5" w:themeColor="accent1" w:themeShade="BF"/>
+                          <w:sz w:val="16"/>
+                          <w:u w:val="single"/>
+                        </w:rPr>
+                        <w:t>Caras</w:t>
+                      </w:r>
+                      <w:proofErr w:type="spellEnd"/>
+                    </w:p>
+                    <w:p>
+                      <w:pPr>
+                        <w:spacing w:after="120" w:line="240" w:lineRule="auto"/>
+                        <w:ind w:left="144" w:hanging="144"/>
+                        <w:rPr>
+                          <w:color w:val="2E74B5" w:themeColor="accent1" w:themeShade="BF"/>
+                          <w:sz w:val="16"/>
+                          <w:u w:val="single"/>
+                        </w:rPr>
+                      </w:pPr>
+                      <w:r>
+                        <w:rPr>
+                          <w:color w:val="2E74B5" w:themeColor="accent1" w:themeShade="BF"/>
+                          <w:sz w:val="16"/>
+                          <w:u w:val="single"/>
+                        </w:rPr>
+                        <w:t>Why Cats Do That by Karen Anderson</w:t>
+                      </w:r>
+                    </w:p>
+                    <w:p>
+                      <w:pPr>
+                        <w:spacing w:after="120" w:line="240" w:lineRule="auto"/>
+                        <w:ind w:left="144" w:hanging="144"/>
+                        <w:rPr>
+                          <w:color w:val="2E74B5" w:themeColor="accent1" w:themeShade="BF"/>
+                          <w:sz w:val="16"/>
+                          <w:u w:val="single"/>
+                        </w:rPr>
+                      </w:pPr>
+                      <w:r>
+                        <w:rPr>
+                          <w:color w:val="2E74B5" w:themeColor="accent1" w:themeShade="BF"/>
+                          <w:sz w:val="16"/>
+                          <w:u w:val="single"/>
+                        </w:rPr>
+                        <w:t>Mitten/kitten by Jerome Martin</w:t>
+                      </w:r>
+                    </w:p>
+                    <w:p>
+                      <w:pPr>
+                        <w:spacing w:after="120" w:line="240" w:lineRule="auto"/>
+                        <w:ind w:left="144" w:hanging="144"/>
+                        <w:rPr>
+                          <w:color w:val="2E74B5" w:themeColor="accent1" w:themeShade="BF"/>
+                          <w:sz w:val="16"/>
+                          <w:u w:val="single"/>
+                        </w:rPr>
+                      </w:pPr>
+                      <w:r>
+                        <w:rPr>
+                          <w:color w:val="2E74B5" w:themeColor="accent1" w:themeShade="BF"/>
+                          <w:sz w:val="16"/>
+                          <w:u w:val="single"/>
+                        </w:rPr>
+                        <w:t>The Tribe of Tiger by Elizabeth Marshall Thomas</w:t>
+                      </w:r>
+                    </w:p>
+                    <w:p/>
+                  </w:txbxContent>
+                </v:textbox>
+                <w10:wrap type="square"/>
+              </v:shape>
+            </w:pict>
+          </mc:Fallback>
+        </mc:AlternateContent>
+      </w:r>
+      <w:r>
+        <w:rPr>
+          <w:noProof/>
+        </w:rPr>
+        <mc:AlternateContent>
+          <mc:Choice Requires="wps">
+            <w:drawing>
+              <wp:anchor distT="45720" distB="45720" distL="114300" distR="114300" simplePos="0" relativeHeight="251688960" behindDoc="0" locked="0" layoutInCell="1" allowOverlap="1" wp14:anchorId="781DBED4" wp14:editId="282EC201">
+                <wp:simplePos x="0" y="0"/>
+                <wp:positionH relativeFrom="column">
+                  <wp:posOffset>3190875</wp:posOffset>
+                </wp:positionH>
+                <wp:positionV relativeFrom="paragraph">
+                  <wp:posOffset>2915285</wp:posOffset>
+                </wp:positionV>
+                <wp:extent cx="1238250" cy="200025"/>
+                <wp:effectExtent l="0" t="0" r="19050" b="28575"/>
+                <wp:wrapSquare wrapText="bothSides"/>
+                <wp:docPr id="10" name="Text Box 2"/>
+                <wp:cNvGraphicFramePr>
+                  <a:graphicFrameLocks xmlns:a="http://schemas.openxmlformats.org/drawingml/2006/main"/>
+                </wp:cNvGraphicFramePr>
+                <a:graphic xmlns:a="http://schemas.openxmlformats.org/drawingml/2006/main">
+                  <a:graphicData uri="http://schemas.microsoft.com/office/word/2010/wordprocessingShape">
+                    <wps:wsp>
+                      <wps:cNvSpPr txBox="1">
+                        <a:spLocks noChangeArrowheads="1"/>
+                      </wps:cNvSpPr>
+                      <wps:spPr bwMode="auto">
+                        <a:xfrm>
+                          <a:off x="0" y="0"/>
+                          <a:ext cx="1238250" cy="200025"/>
+                        </a:xfrm>
+                        <a:prstGeom prst="rect">
+                          <a:avLst/>
+                        </a:prstGeom>
+                        <a:solidFill>
+                          <a:schemeClr val="accent1"/>
+                        </a:solidFill>
+                        <a:ln w="9525">
+                          <a:solidFill>
+                            <a:srgbClr val="000000"/>
+                          </a:solidFill>
+                          <a:miter lim="800000"/>
+                          <a:headEnd/>
+                          <a:tailEnd/>
+                        </a:ln>
+                      </wps:spPr>
+                      <wps:txbx>
+                        <w:txbxContent>
+                          <w:p>
+                            <w:pPr>
+                              <w:jc w:val="center"/>
+                              <w:rPr>
+                                <w:color w:val="FFFFFF" w:themeColor="background1"/>
+                                <w:sz w:val="16"/>
+                              </w:rPr>
+                            </w:pPr>
+                            <w:r>
+                              <w:rPr>
+                                <w:color w:val="FFFFFF" w:themeColor="background1"/>
+                                <w:sz w:val="16"/>
+                              </w:rPr>
+                              <w:t>ISBN Bar Code Scanner</w:t>
+                            </w:r>
+                          </w:p>
+                        </w:txbxContent>
+                      </wps:txbx>
+                      <wps:bodyPr rot="0" vert="horz" wrap="square" lIns="91440" tIns="45720" rIns="91440" bIns="45720" anchor="t" anchorCtr="0">
+                        <a:noAutofit/>
+                      </wps:bodyPr>
+                    </wps:wsp>
+                  </a:graphicData>
+                </a:graphic>
+                <wp14:sizeRelH relativeFrom="margin">
+                  <wp14:pctWidth>0</wp14:pctWidth>
+                </wp14:sizeRelH>
+                <wp14:sizeRelV relativeFrom="margin">
+                  <wp14:pctHeight>0</wp14:pctHeight>
+                </wp14:sizeRelV>
+              </wp:anchor>
+            </w:drawing>
+          </mc:Choice>
+          <mc:Fallback>
+            <w:pict>
+              <v:shape w14:anchorId="781DBED4" id="_x0000_s1027" type="#_x0000_t202" style="position:absolute;margin-left:251.25pt;margin-top:229.55pt;width:97.5pt;height:15.75pt;z-index:251688960;visibility:visible;mso-wrap-style:square;mso-width-percent:0;mso-height-percent:0;mso-wrap-distance-left:9pt;mso-wrap-distance-top:3.6pt;mso-wrap-distance-right:9pt;mso-wrap-distance-bottom:3.6pt;mso-position-horizontal:absolute;mso-position-horizontal-relative:text;mso-position-vertical:absolute;mso-position-vertical-relative:text;mso-width-percent:0;mso-height-percent:0;mso-width-relative:margin;mso-height-relative:margin;v-text-anchor:top" o:gfxdata="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" fillcolor="#5b9bd5 [3204]">
+                <v:textbox>
+                  <w:txbxContent>
+                    <w:p>
+                      <w:pPr>
+                        <w:jc w:val="center"/>
+                        <w:rPr>
+                          <w:color w:val="FFFFFF" w:themeColor="background1"/>
+                          <w:sz w:val="16"/>
+                        </w:rPr>
+                      </w:pPr>
+                      <w:r>
+                        <w:rPr>
+                          <w:color w:val="FFFFFF" w:themeColor="background1"/>
+                          <w:sz w:val="16"/>
+                        </w:rPr>
+                        <w:t>ISBN Bar Code Scanner</w:t>
+                      </w:r>
+                    </w:p>
+                  </w:txbxContent>
+                </v:textbox>
+                <w10:wrap type="square"/>
+              </v:shape>
+            </w:pict>
+          </mc:Fallback>
+        </mc:AlternateContent>
+      </w:r>
+      <w:r>
+        <w:rPr>
+          <w:noProof/>
+        </w:rPr>
+        <mc:AlternateContent>
+          <mc:Choice Requires="wps">
+            <w:drawing>
+              <wp:anchor distT="45720" distB="45720" distL="114300" distR="114300" simplePos="0" relativeHeight="251686912" behindDoc="0" locked="0" layoutInCell="1" allowOverlap="1" wp14:anchorId="24D564ED" wp14:editId="298D934B">
+                <wp:simplePos x="0" y="0"/>
+                <wp:positionH relativeFrom="column">
+                  <wp:posOffset>2904490</wp:posOffset>
+                </wp:positionH>
+                <wp:positionV relativeFrom="paragraph">
+                  <wp:posOffset>2639060</wp:posOffset>
+                </wp:positionV>
+                <wp:extent cx="1876425" cy="238125"/>
+                <wp:effectExtent l="0" t="0" r="28575" b="28575"/>
+                <wp:wrapSquare wrapText="bothSides"/>
+                <wp:docPr id="5" name="Text Box 2"/>
+                <wp:cNvGraphicFramePr>
+                  <a:graphicFrameLocks xmlns:a="http://schemas.openxmlformats.org/drawingml/2006/main"/>
+                </wp:cNvGraphicFramePr>
+                <a:graphic xmlns:a="http://schemas.openxmlformats.org/drawingml/2006/main">
+                  <a:graphicData uri="http://schemas.microsoft.com/office/word/2010/wordprocessingShape">
+                    <wps:wsp>
+                      <wps:cNvSpPr txBox="1">
+                        <a:spLocks noChangeArrowheads="1"/>
+                      </wps:cNvSpPr>
+                      <wps:spPr bwMode="auto">
+                        <a:xfrm>
+                          <a:off x="0" y="0"/>
+                          <a:ext cx="1876425" cy="238125"/>
+                        </a:xfrm>
+                        <a:prstGeom prst="rect">
+                          <a:avLst/>
+                        </a:prstGeom>
+                        <a:solidFill>
+                          <a:srgbClr val="FFFFFF"/>
+                        </a:solidFill>
+                        <a:ln w="9525">
+                          <a:solidFill>
+                            <a:srgbClr val="000000"/>
+                          </a:solidFill>
+                          <a:miter lim="800000"/>
+                          <a:headEnd/>
+                          <a:tailEnd/>
+                        </a:ln>
+                      </wps:spPr>
+                      <wps:txbx>
+                        <w:txbxContent>
+                          <w:p>
+                            <w:pPr>
+                              <w:rPr>
+                                <w:sz w:val="16"/>
+                              </w:rPr>
+                            </w:pPr>
+                            <w:r>
+                              <w:rPr>
+                                <w:sz w:val="16"/>
+                              </w:rPr>
+                              <w:t>ISBN, or title and author(s) …</w:t>
+                            </w:r>
+                          </w:p>
+                        </w:txbxContent>
+                      </wps:txbx>
+                      <wps:bodyPr rot="0" vert="horz" wrap="square" lIns="91440" tIns="45720" rIns="91440" bIns="45720" anchor="t" anchorCtr="0">
+                        <a:noAutofit/>
+                      </wps:bodyPr>
+                    </wps:wsp>
+                  </a:graphicData>
+                </a:graphic>
+                <wp14:sizeRelH relativeFrom="margin">
+                  <wp14:pctWidth>0</wp14:pctWidth>
+                </wp14:sizeRelH>
+                <wp14:sizeRelV relativeFrom="margin">
+                  <wp14:pctHeight>0</wp14:pctHeight>
+                </wp14:sizeRelV>
+              </wp:anchor>
+            </w:drawing>
+          </mc:Choice>
+          <mc:Fallback>
+            <w:pict>
+              <v:shape w14:anchorId="24D564ED" id="_x0000_s1028" type="#_x0000_t202" style="position:absolute;margin-left:228.7pt;margin-top:207.8pt;width:147.75pt;height:18.75pt;z-index:251686912;visibility:visible;mso-wrap-style:square;mso-width-percent:0;mso-height-percent:0;mso-wrap-distance-left:9pt;mso-wrap-distance-top:3.6pt;mso-wrap-distance-right:9pt;mso-wrap-distance-bottom:3.6pt;mso-position-horizontal:absolute;mso-position-horizontal-relative:text;mso-position-vertical:absolute;mso-position-vertical-relative:text;mso-width-percent:0;mso-height-percent:0;mso-width-relative:margin;mso-height-relative:margin;v-text-anchor:top" o:gfxdata="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">
+                <v:textbox>
+                  <w:txbxContent>
+                    <w:p>
+                      <w:pPr>
+                        <w:rPr>
+                          <w:sz w:val="16"/>
+                        </w:rPr>
+                      </w:pPr>
+                      <w:r>
+                        <w:rPr>
+                          <w:sz w:val="16"/>
+                        </w:rPr>
+                        <w:t>ISBN, or title and author(s) …</w:t>
+                      </w:r>
+                    </w:p>
+                  </w:txbxContent>
+                </v:textbox>
+                <w10:wrap type="square"/>
+              </v:shape>
+            </w:pict>
+          </mc:Fallback>
+        </mc:AlternateContent>
+      </w:r>
+      <w:r>
+        <w:rPr>
+          <w:noProof/>
+        </w:rPr>
+        <mc:AlternateContent>
+          <mc:Choice Requires="wps">
+            <w:drawing>
+              <wp:anchor distT="45720" distB="45720" distL="114300" distR="114300" simplePos="0" relativeHeight="251684864" behindDoc="0" locked="0" layoutInCell="1" allowOverlap="1" wp14:anchorId="37586AC1" wp14:editId="56044507">
+                <wp:simplePos x="0" y="0"/>
+                <wp:positionH relativeFrom="column">
+                  <wp:posOffset>2781300</wp:posOffset>
+                </wp:positionH>
+                <wp:positionV relativeFrom="paragraph">
+                  <wp:posOffset>2112010</wp:posOffset>
+                </wp:positionV>
+                <wp:extent cx="2209800" cy="2952750"/>
+                <wp:effectExtent l="0" t="0" r="19050" b="19050"/>
+                <wp:wrapSquare wrapText="bothSides"/>
+                <wp:docPr id="1" name="Text Box 2"/>
+                <wp:cNvGraphicFramePr>
+                  <a:graphicFrameLocks xmlns:a="http://schemas.openxmlformats.org/drawingml/2006/main"/>
+                </wp:cNvGraphicFramePr>
+                <a:graphic xmlns:a="http://schemas.openxmlformats.org/drawingml/2006/main">
+                  <a:graphicData uri="http://schemas.microsoft.com/office/word/2010/wordprocessingShape">
+                    <wps:wsp>
+                      <wps:cNvSpPr txBox="1">
+                        <a:spLocks noChangeArrowheads="1"/>
+                      </wps:cNvSpPr>
+                      <wps:spPr bwMode="auto">
+                        <a:xfrm>
+                          <a:off x="0" y="0"/>
+                          <a:ext cx="2209800" cy="2952750"/>
+                        </a:xfrm>
+                        <a:prstGeom prst="rect">
+                          <a:avLst/>
+                        </a:prstGeom>
+                        <a:solidFill>
+                          <a:srgbClr val="FFFFFF"/>
+                        </a:solidFill>
+                        <a:ln w="9525">
+                          <a:solidFill>
+                            <a:srgbClr val="000000"/>
+                          </a:solidFill>
+                          <a:miter lim="800000"/>
+                          <a:headEnd/>
+                          <a:tailEnd/>
+                        </a:ln>
+                      </wps:spPr>
+                      <wps:txbx>
+                        <w:txbxContent>
+                          <w:p>
+                            <w:pPr>
+                              <w:spacing w:after="0" w:line="240" w:lineRule="auto"/>
+                              <w:rPr>
+                                <w:b/>
+                                <w:sz w:val="24"/>
+                              </w:rPr>
+                            </w:pPr>
+                            <w:r>
+                              <w:rPr>
+                                <w:b/>
+                                <w:sz w:val="24"/>
+                              </w:rPr>
+                              <w:t>Books</w:t>
+                            </w:r>
+                          </w:p>
+                          <w:p>
+                            <w:pPr>
+                              <w:spacing w:before="120" w:after="0" w:line="240" w:lineRule="auto"/>
+                              <w:rPr>
+                                <w:b/>
+                                <w:sz w:val="18"/>
+                              </w:rPr>
+                            </w:pPr>
+                            <w:r>
+                              <w:rPr>
+                                <w:b/>
+                                <w:sz w:val="18"/>
+                              </w:rPr>
+                              <w:t>Check In</w:t>
+                            </w:r>
+                          </w:p>
+                          <w:p>
+                            <w:pPr>
+                              <w:spacing w:after="120" w:line="240" w:lineRule="auto"/>
+                              <w:rPr>
+                                <w:b/>
+                                <w:sz w:val="24"/>
+                              </w:rPr>
+                            </w:pPr>
+                          </w:p>
+                          <w:p>
+                            <w:pPr>
+                              <w:spacing w:after="120" w:line="240" w:lineRule="auto"/>
+                              <w:ind w:left="144" w:hanging="144"/>
+                              <w:rPr>
+                                <w:color w:val="2E74B5" w:themeColor="accent1" w:themeShade="BF"/>
+                                <w:sz w:val="14"/>
+                                <w:u w:val="single"/>
+                              </w:rPr>
+                            </w:pPr>
+                          </w:p>
+                          <w:p>
+                            <w:pPr>
+                              <w:spacing w:after="0" w:line="240" w:lineRule="auto"/>
+                              <w:rPr>
+                                <w:b/>
+                                <w:sz w:val="18"/>
+                              </w:rPr>
+                            </w:pPr>
+                          </w:p>
+                          <w:p>
+                            <w:pPr>
+                              <w:spacing w:after="0" w:line="240" w:lineRule="auto"/>
+                              <w:rPr>
+                                <w:b/>
+                                <w:sz w:val="18"/>
+                              </w:rPr>
+                            </w:pPr>
+                            <w:r>
+                              <w:rPr>
+                                <w:b/>
+                                <w:sz w:val="18"/>
+                              </w:rPr>
+                              <w:t xml:space="preserve">Check </w:t>
+                            </w:r>
+                            <w:r>
+                              <w:rPr>
+                                <w:b/>
+                                <w:sz w:val="18"/>
+                              </w:rPr>
+                              <w:t>Out</w:t>
+                            </w:r>
+                          </w:p>
+                          <w:p>
+                            <w:pPr>
+                              <w:spacing w:after="120" w:line="240" w:lineRule="auto"/>
+                              <w:ind w:left="144" w:hanging="144"/>
+                              <w:rPr>
+                                <w:color w:val="2E74B5" w:themeColor="accent1" w:themeShade="BF"/>
+                                <w:sz w:val="14"/>
+                                <w:u w:val="single"/>
+                              </w:rPr>
+                            </w:pPr>
+                            <w:r>
+                              <w:rPr>
+                                <w:sz w:val="20"/>
+                              </w:rPr>
+                              <w:t xml:space="preserve">□ </w:t>
+                            </w:r>
+                            <w:r>
+                              <w:rPr>
+                                <w:color w:val="2E74B5" w:themeColor="accent1" w:themeShade="BF"/>
+                                <w:sz w:val="14"/>
+                                <w:u w:val="single"/>
+                              </w:rPr>
+                              <w:t>The Martian by Andy Weir</w:t>
+                            </w:r>
+                          </w:p>
+                          <w:p>
+                            <w:pPr>
+                              <w:spacing w:after="120" w:line="240" w:lineRule="auto"/>
+                              <w:ind w:left="144" w:hanging="144"/>
+                              <w:rPr>
+                                <w:color w:val="2E74B5" w:themeColor="accent1" w:themeShade="BF"/>
+                                <w:sz w:val="14"/>
+                                <w:u w:val="single"/>
+                              </w:rPr>
+                            </w:pPr>
+                            <w:r>
+                              <w:rPr>
+                                <w:sz w:val="20"/>
+                              </w:rPr>
+                              <w:t xml:space="preserve">□ </w:t>
+                            </w:r>
+                            <w:r>
+                              <w:rPr>
+                                <w:color w:val="2E74B5" w:themeColor="accent1" w:themeShade="BF"/>
+                                <w:sz w:val="14"/>
+                                <w:u w:val="single"/>
+                              </w:rPr>
+                              <w:t>All I Need to Know I Learned from My Cat by Suzy Becker</w:t>
+                            </w:r>
+                          </w:p>
+                          <w:p>
+                            <w:pPr>
+                              <w:spacing w:after="120" w:line="240" w:lineRule="auto"/>
+                              <w:ind w:left="144" w:hanging="144"/>
+                              <w:rPr>
+                                <w:color w:val="2E74B5" w:themeColor="accent1" w:themeShade="BF"/>
+                                <w:sz w:val="14"/>
+                                <w:u w:val="single"/>
+                              </w:rPr>
+                            </w:pPr>
+                            <w:r>
+                              <w:rPr>
+                                <w:sz w:val="20"/>
+                              </w:rPr>
+                              <w:t xml:space="preserve">□ </w:t>
+                            </w:r>
+                            <w:r>
+                              <w:rPr>
+                                <w:color w:val="2E74B5" w:themeColor="accent1" w:themeShade="BF"/>
+                                <w:sz w:val="14"/>
+                                <w:u w:val="single"/>
+                              </w:rPr>
+                              <w:t>Parlor Cats by Cynthia Hart and John Grossman</w:t>
+                            </w:r>
+                          </w:p>
+                          <w:p>
+                            <w:pPr>
+                              <w:spacing w:after="120" w:line="240" w:lineRule="auto"/>
+                              <w:ind w:left="144" w:hanging="144"/>
+                              <w:rPr>
+                                <w:color w:val="2E74B5" w:themeColor="accent1" w:themeShade="BF"/>
+                                <w:sz w:val="14"/>
+                                <w:u w:val="single"/>
+                              </w:rPr>
+                            </w:pPr>
+                            <w:r>
+                              <w:rPr>
+                                <w:sz w:val="20"/>
+                              </w:rPr>
+                              <w:t xml:space="preserve">□ </w:t>
+                            </w:r>
+                            <w:r>
+                              <w:rPr>
+                                <w:color w:val="2E74B5" w:themeColor="accent1" w:themeShade="BF"/>
+                                <w:sz w:val="14"/>
+                                <w:u w:val="single"/>
+                              </w:rPr>
+                              <w:t xml:space="preserve">A cat is watching by Roger A. </w:t>
+                            </w:r>
+                            <w:proofErr w:type="spellStart"/>
+                            <w:r>
+                              <w:rPr>
+                                <w:color w:val="2E74B5" w:themeColor="accent1" w:themeShade="BF"/>
+                                <w:sz w:val="14"/>
+                                <w:u w:val="single"/>
+                              </w:rPr>
+                              <w:t>Caras</w:t>
+                            </w:r>
+                            <w:proofErr w:type="spellEnd"/>
+                          </w:p>
+                          <w:p>
+                            <w:pPr>
+                              <w:spacing w:after="120" w:line="240" w:lineRule="auto"/>
+                              <w:ind w:left="144" w:hanging="144"/>
+                              <w:rPr>
+                                <w:color w:val="2E74B5" w:themeColor="accent1" w:themeShade="BF"/>
+                                <w:sz w:val="14"/>
+                                <w:u w:val="single"/>
+                              </w:rPr>
+                            </w:pPr>
+                            <w:r>
+                              <w:rPr>
+                                <w:sz w:val="20"/>
+                              </w:rPr>
+                              <w:t xml:space="preserve">□ </w:t>
+                            </w:r>
+                            <w:r>
+                              <w:rPr>
+                                <w:color w:val="2E74B5" w:themeColor="accent1" w:themeShade="BF"/>
+                                <w:sz w:val="14"/>
+                                <w:u w:val="single"/>
+                              </w:rPr>
+                              <w:t>Why Cats Do That by Karen Anderson</w:t>
+                            </w:r>
+                          </w:p>
+                          <w:p>
+                            <w:pPr>
+                              <w:spacing w:after="120" w:line="240" w:lineRule="auto"/>
+                              <w:ind w:left="144" w:hanging="144"/>
+                              <w:rPr>
+                                <w:color w:val="2E74B5" w:themeColor="accent1" w:themeShade="BF"/>
+                                <w:sz w:val="14"/>
+                                <w:u w:val="single"/>
+                              </w:rPr>
+                            </w:pPr>
+                            <w:r>
+                              <w:rPr>
+                                <w:sz w:val="20"/>
+                              </w:rPr>
+                              <w:t xml:space="preserve">□ </w:t>
+                            </w:r>
+                            <w:r>
+                              <w:rPr>
+                                <w:color w:val="2E74B5" w:themeColor="accent1" w:themeShade="BF"/>
+                                <w:sz w:val="14"/>
+                                <w:u w:val="single"/>
+                              </w:rPr>
+                              <w:t>Mitten/kitten by Jerome Martin</w:t>
+                            </w:r>
+                          </w:p>
+                          <w:p>
+                            <w:pPr>
+                              <w:spacing w:after="120" w:line="240" w:lineRule="auto"/>
+                              <w:ind w:left="144" w:hanging="144"/>
+                              <w:rPr>
+                                <w:color w:val="2E74B5" w:themeColor="accent1" w:themeShade="BF"/>
+                                <w:sz w:val="14"/>
+                                <w:u w:val="single"/>
+                              </w:rPr>
+                            </w:pPr>
+                            <w:r>
+                              <w:rPr>
+                                <w:sz w:val="20"/>
+                              </w:rPr>
+                              <w:t xml:space="preserve">□ </w:t>
+                            </w:r>
+                            <w:r>
+                              <w:rPr>
+                                <w:color w:val="2E74B5" w:themeColor="accent1" w:themeShade="BF"/>
+                                <w:sz w:val="14"/>
+                                <w:u w:val="single"/>
+                              </w:rPr>
+                              <w:t>The Tribe of Tiger by Elizabeth Marshall Thomas</w:t>
+                            </w:r>
+                          </w:p>
+                          <w:p>
+                            <w:pPr>
+                              <w:rPr>
+                                <w:sz w:val="20"/>
+                              </w:rPr>
+                            </w:pPr>
+                          </w:p>
+                        </w:txbxContent>
+                      </wps:txbx>
+                      <wps:bodyPr rot="0" vert="horz" wrap="square" lIns="91440" tIns="45720" rIns="91440" bIns="45720" anchor="t" anchorCtr="0">
+                        <a:noAutofit/>
+                      </wps:bodyPr>
+                    </wps:wsp>
+                  </a:graphicData>
+                </a:graphic>
+                <wp14:sizeRelH relativeFrom="margin">
+                  <wp14:pctWidth>0</wp14:pctWidth>
+                </wp14:sizeRelH>
+                <wp14:sizeRelV relativeFrom="margin">
+                  <wp14:pctHeight>0</wp14:pctHeight>
+                </wp14:sizeRelV>
+              </wp:anchor>
+            </w:drawing>
+          </mc:Choice>
+          <mc:Fallback>
+            <w:pict>
+              <v:shape w14:anchorId="37586AC1" id="_x0000_s1029" type="#_x0000_t202" style="position:absolute;margin-left:219pt;margin-top:166.3pt;width:174pt;height:232.5pt;z-index:251684864;visibility:visible;mso-wrap-style:square;mso-width-percent:0;mso-height-percent:0;mso-wrap-distance-left:9pt;mso-wrap-distance-top:3.6pt;mso-wrap-distance-right:9pt;mso-wrap-distance-bottom:3.6pt;mso-position-horizontal:absolute;mso-position-horizontal-relative:text;mso-position-vertical:absolute;mso-position-vertical-relative:text;mso-width-percent:0;mso-height-percent:0;mso-width-relative:margin;mso-height-relative:margin;v-text-anchor:top" o:gfxdata="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">
+                <v:textbox>
+                  <w:txbxContent>
+                    <w:p>
+                      <w:pPr>
+                        <w:spacing w:after="0" w:line="240" w:lineRule="auto"/>
+                        <w:rPr>
+                          <w:b/>
+                          <w:sz w:val="24"/>
+                        </w:rPr>
+                      </w:pPr>
+                      <w:r>
+                        <w:rPr>
+                          <w:b/>
+                          <w:sz w:val="24"/>
+                        </w:rPr>
+                        <w:t>Books</w:t>
+                      </w:r>
+                    </w:p>
+                    <w:p>
+                      <w:pPr>
+                        <w:spacing w:before="120" w:after="0" w:line="240" w:lineRule="auto"/>
+                        <w:rPr>
+                          <w:b/>
+                          <w:sz w:val="18"/>
+                        </w:rPr>
+                      </w:pPr>
+                      <w:r>
+                        <w:rPr>
+                          <w:b/>
+                          <w:sz w:val="18"/>
+                        </w:rPr>
+                        <w:t>Check In</w:t>
+                      </w:r>
+                    </w:p>
+                    <w:p>
+                      <w:pPr>
+                        <w:spacing w:after="120" w:line="240" w:lineRule="auto"/>
+                        <w:rPr>
+                          <w:b/>
+                          <w:sz w:val="24"/>
+                        </w:rPr>
+                      </w:pPr>
+                    </w:p>
+                    <w:p>
+                      <w:pPr>
+                        <w:spacing w:after="120" w:line="240" w:lineRule="auto"/>
+                        <w:ind w:left="144" w:hanging="144"/>
+                        <w:rPr>
+                          <w:color w:val="2E74B5" w:themeColor="accent1" w:themeShade="BF"/>
+                          <w:sz w:val="14"/>
+                          <w:u w:val="single"/>
+                        </w:rPr>
+                      </w:pPr>
+                    </w:p>
+                    <w:p>
+                      <w:pPr>
+                        <w:spacing w:after="0" w:line="240" w:lineRule="auto"/>
+                        <w:rPr>
+                          <w:b/>
+                          <w:sz w:val="18"/>
+                        </w:rPr>
+                      </w:pPr>
+                    </w:p>
+                    <w:p>
+                      <w:pPr>
+                        <w:spacing w:after="0" w:line="240" w:lineRule="auto"/>
+                        <w:rPr>
+                          <w:b/>
+                          <w:sz w:val="18"/>
+                        </w:rPr>
+                      </w:pPr>
+                      <w:r>
+                        <w:rPr>
+                          <w:b/>
+                          <w:sz w:val="18"/>
+                        </w:rPr>
+                        <w:t xml:space="preserve">Check </w:t>
+                      </w:r>
+                      <w:r>
+                        <w:rPr>
+                          <w:b/>
+                          <w:sz w:val="18"/>
+                        </w:rPr>
+                        <w:t>Out</w:t>
+                      </w:r>
+                    </w:p>
+                    <w:p>
+                      <w:pPr>
+                        <w:spacing w:after="120" w:line="240" w:lineRule="auto"/>
+                        <w:ind w:left="144" w:hanging="144"/>
+                        <w:rPr>
+                          <w:color w:val="2E74B5" w:themeColor="accent1" w:themeShade="BF"/>
+                          <w:sz w:val="14"/>
+                          <w:u w:val="single"/>
+                        </w:rPr>
+                      </w:pPr>
+                      <w:r>
+                        <w:rPr>
+                          <w:sz w:val="20"/>
+                        </w:rPr>
+                        <w:t xml:space="preserve">□ </w:t>
+                      </w:r>
+                      <w:r>
+                        <w:rPr>
+                          <w:color w:val="2E74B5" w:themeColor="accent1" w:themeShade="BF"/>
+                          <w:sz w:val="14"/>
+                          <w:u w:val="single"/>
+                        </w:rPr>
+                        <w:t>The Martian by Andy Weir</w:t>
+                      </w:r>
+                    </w:p>
+                    <w:p>
+                      <w:pPr>
+                        <w:spacing w:after="120" w:line="240" w:lineRule="auto"/>
+                        <w:ind w:left="144" w:hanging="144"/>
+                        <w:rPr>
+                          <w:color w:val="2E74B5" w:themeColor="accent1" w:themeShade="BF"/>
+                          <w:sz w:val="14"/>
+                          <w:u w:val="single"/>
+                        </w:rPr>
+                      </w:pPr>
+                      <w:r>
+                        <w:rPr>
+                          <w:sz w:val="20"/>
+                        </w:rPr>
+                        <w:t xml:space="preserve">□ </w:t>
+                      </w:r>
+                      <w:r>
+                        <w:rPr>
+                          <w:color w:val="2E74B5" w:themeColor="accent1" w:themeShade="BF"/>
+                          <w:sz w:val="14"/>
+                          <w:u w:val="single"/>
+                        </w:rPr>
+                        <w:t>All I Need to Know I Learned from My Cat by Suzy Becker</w:t>
+                      </w:r>
+                    </w:p>
+                    <w:p>
+                      <w:pPr>
+                        <w:spacing w:after="120" w:line="240" w:lineRule="auto"/>
+                        <w:ind w:left="144" w:hanging="144"/>
+                        <w:rPr>
+                          <w:color w:val="2E74B5" w:themeColor="accent1" w:themeShade="BF"/>
+                          <w:sz w:val="14"/>
+                          <w:u w:val="single"/>
+                        </w:rPr>
+                      </w:pPr>
+                      <w:r>
+                        <w:rPr>
+                          <w:sz w:val="20"/>
+                        </w:rPr>
+                        <w:t xml:space="preserve">□ </w:t>
+                      </w:r>
+                      <w:r>
+                        <w:rPr>
+                          <w:color w:val="2E74B5" w:themeColor="accent1" w:themeShade="BF"/>
+                          <w:sz w:val="14"/>
+                          <w:u w:val="single"/>
+                        </w:rPr>
+                        <w:t>Parlor Cats by Cynthia Hart and John Grossman</w:t>
+                      </w:r>
+                    </w:p>
+                    <w:p>
+                      <w:pPr>
+                        <w:spacing w:after="120" w:line="240" w:lineRule="auto"/>
+                        <w:ind w:left="144" w:hanging="144"/>
+                        <w:rPr>
+                          <w:color w:val="2E74B5" w:themeColor="accent1" w:themeShade="BF"/>
+                          <w:sz w:val="14"/>
+                          <w:u w:val="single"/>
+                        </w:rPr>
+                      </w:pPr>
+                      <w:r>
+                        <w:rPr>
+                          <w:sz w:val="20"/>
+                        </w:rPr>
+                        <w:t xml:space="preserve">□ </w:t>
+                      </w:r>
+                      <w:r>
+                        <w:rPr>
+                          <w:color w:val="2E74B5" w:themeColor="accent1" w:themeShade="BF"/>
+                          <w:sz w:val="14"/>
+                          <w:u w:val="single"/>
+                        </w:rPr>
+                        <w:t xml:space="preserve">A cat is watching by Roger A. </w:t>
+                      </w:r>
+                      <w:proofErr w:type="spellStart"/>
+                      <w:r>
+                        <w:rPr>
+                          <w:color w:val="2E74B5" w:themeColor="accent1" w:themeShade="BF"/>
+                          <w:sz w:val="14"/>
+                          <w:u w:val="single"/>
+                        </w:rPr>
+                        <w:t>Caras</w:t>
+                      </w:r>
+                      <w:proofErr w:type="spellEnd"/>
+                    </w:p>
+                    <w:p>
+                      <w:pPr>
+                        <w:spacing w:after="120" w:line="240" w:lineRule="auto"/>
+                        <w:ind w:left="144" w:hanging="144"/>
+                        <w:rPr>
+                          <w:color w:val="2E74B5" w:themeColor="accent1" w:themeShade="BF"/>
+                          <w:sz w:val="14"/>
+                          <w:u w:val="single"/>
+                        </w:rPr>
+                      </w:pPr>
+                      <w:r>
+                        <w:rPr>
+                          <w:sz w:val="20"/>
+                        </w:rPr>
+                        <w:t xml:space="preserve">□ </w:t>
+                      </w:r>
+                      <w:r>
+                        <w:rPr>
+                          <w:color w:val="2E74B5" w:themeColor="accent1" w:themeShade="BF"/>
+                          <w:sz w:val="14"/>
+                          <w:u w:val="single"/>
+                        </w:rPr>
+                        <w:t>Why Cats Do That by Karen Anderson</w:t>
+                      </w:r>
+                    </w:p>
+                    <w:p>
+                      <w:pPr>
+                        <w:spacing w:after="120" w:line="240" w:lineRule="auto"/>
+                        <w:ind w:left="144" w:hanging="144"/>
+                        <w:rPr>
+                          <w:color w:val="2E74B5" w:themeColor="accent1" w:themeShade="BF"/>
+                          <w:sz w:val="14"/>
+                          <w:u w:val="single"/>
+                        </w:rPr>
+                      </w:pPr>
+                      <w:r>
+                        <w:rPr>
+                          <w:sz w:val="20"/>
+                        </w:rPr>
+                        <w:t xml:space="preserve">□ </w:t>
+                      </w:r>
+                      <w:r>
+                        <w:rPr>
+                          <w:color w:val="2E74B5" w:themeColor="accent1" w:themeShade="BF"/>
+                          <w:sz w:val="14"/>
+                          <w:u w:val="single"/>
+                        </w:rPr>
+                        <w:t>Mitten/kitten by Jerome Martin</w:t>
+                      </w:r>
+                    </w:p>
+                    <w:p>
+                      <w:pPr>
+                        <w:spacing w:after="120" w:line="240" w:lineRule="auto"/>
+                        <w:ind w:left="144" w:hanging="144"/>
+                        <w:rPr>
+                          <w:color w:val="2E74B5" w:themeColor="accent1" w:themeShade="BF"/>
+                          <w:sz w:val="14"/>
+                          <w:u w:val="single"/>
+                        </w:rPr>
+                      </w:pPr>
+                      <w:r>
+                        <w:rPr>
+                          <w:sz w:val="20"/>
+                        </w:rPr>
+                        <w:t xml:space="preserve">□ </w:t>
+                      </w:r>
+                      <w:r>
+                        <w:rPr>
+                          <w:color w:val="2E74B5" w:themeColor="accent1" w:themeShade="BF"/>
+                          <w:sz w:val="14"/>
+                          <w:u w:val="single"/>
+                        </w:rPr>
+                        <w:t>The Tribe of Tiger by Elizabeth Marshall Thomas</w:t>
+                      </w:r>
+                    </w:p>
+                    <w:p>
+                      <w:pPr>
+                        <w:rPr>
+                          <w:sz w:val="20"/>
+                        </w:rPr>
+                      </w:pPr>
+                    </w:p>
+                  </w:txbxContent>
+                </v:textbox>
+                <w10:wrap type="square"/>
+              </v:shape>
+            </w:pict>
+          </mc:Fallback>
+        </mc:AlternateContent>
+      </w:r>
+      <w:r>
+        <w:rPr>
+          <w:noProof/>
+        </w:rPr>
+        <mc:AlternateContent>
+          <mc:Choice Requires="wps">
+            <w:drawing>
+              <wp:anchor distT="0" distB="0" distL="114300" distR="114300" simplePos="0" relativeHeight="251661312" behindDoc="0" locked="0" layoutInCell="1" allowOverlap="1" wp14:anchorId="7CD9125A" wp14:editId="2EA20DB8">
+                <wp:simplePos x="0" y="0"/>
+                <wp:positionH relativeFrom="column">
+                  <wp:posOffset>6976427</wp:posOffset>
+                </wp:positionH>
+                <wp:positionV relativeFrom="paragraph">
+                  <wp:posOffset>1634174</wp:posOffset>
+                </wp:positionV>
+                <wp:extent cx="466725" cy="247650"/>
+                <wp:effectExtent l="0" t="4762" r="42862" b="42863"/>
+                <wp:wrapNone/>
+                <wp:docPr id="11" name="Right Arrow 11"/>
+                <wp:cNvGraphicFramePr/>
+                <a:graphic xmlns:a="http://schemas.openxmlformats.org/drawingml/2006/main">
+                  <a:graphicData uri="http://schemas.microsoft.com/office/word/2010/wordprocessingShape">
+                    <wps:wsp>
+                      <wps:cNvSpPr/>
+                      <wps:spPr>
+                        <a:xfrm rot="5400000">
+                          <a:off x="0" y="0"/>
+                          <a:ext cx="466725" cy="247650"/>
+                        </a:xfrm>
+                        <a:prstGeom prst="rightArrow">
+                          <a:avLst/>
+                        </a:prstGeom>
+                      </wps:spPr>
+                      <wps:style>
+                        <a:lnRef idx="2">
+                          <a:schemeClr val="accent1">
+                            <a:shade val="50000"/>
+                          </a:schemeClr>
+                        </a:lnRef>
+                        <a:fillRef idx="1">
+                          <a:schemeClr val="accent1"/>
+                        </a:fillRef>
+                        <a:effectRef idx="0">
+                          <a:schemeClr val="accent1"/>
+                        </a:effectRef>
+                        <a:fontRef idx="minor">
+                          <a:schemeClr val="lt1"/>
+                        </a:fontRef>
+                      </wps:style>
+                      <wps:bodyPr rot="0" spcFirstLastPara="0" vertOverflow="overflow" horzOverflow="overflow" vert="horz" wrap="square" lIns="91440" tIns="45720" rIns="91440" bIns="45720" numCol="1" spcCol="0" rtlCol="0" fromWordArt="0" anchor="ctr" anchorCtr="0" forceAA="0" compatLnSpc="1">
+                        <a:prstTxWarp prst="textNoShape">
+                          <a:avLst/>
+                        </a:prstTxWarp>
+                        <a:noAutofit/>
+                      </wps:bodyPr>
+                    </wps:wsp>
+                  </a:graphicData>
+                </a:graphic>
+                <wp14:sizeRelH relativeFrom="margin">
+                  <wp14:pctWidth>0</wp14:pctWidth>
+                </wp14:sizeRelH>
+                <wp14:sizeRelV relativeFrom="margin">
+                  <wp14:pctHeight>0</wp14:pctHeight>
+                </wp14:sizeRelV>
+              </wp:anchor>
+            </w:drawing>
+          </mc:Choice>
+          <mc:Fallback>
+            <w:pict>
+              <v:shape w14:anchorId="49C232F3" id="Right Arrow 11" o:spid="_x0000_s1026" type="#_x0000_t13" style="position:absolute;margin-left:549.3pt;margin-top:128.7pt;width:36.75pt;height:19.5pt;rotation:90;z-index:251661312;visibility:visible;mso-wrap-style:square;mso-width-percent:0;mso-height-percent:0;mso-wrap-distance-left:9pt;mso-wrap-distance-top:0;mso-wrap-distance-right:9pt;mso-wrap-distance-bottom:0;mso-position-horizontal:absolute;mso-position-horizontal-relative:text;mso-position-vertical:absolute;mso-position-vertical-relative:text;mso-width-percent:0;mso-height-percent:0;mso-width-relative:margin;mso-height-relative:margin;v-text-anchor:middle" o:gfxdata="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" adj="15869" fillcolor="#5b9bd5 [3204]" strokecolor="#1f4d78 [1604]" strokeweight="1pt"/>
+            </w:pict>
+          </mc:Fallback>
+        </mc:AlternateContent>
+      </w:r>
+      <w:r>
+        <w:br w:type="page"/>
+      </w:r>
+    </w:p>
+    <w:p>
+      <w:r>
+        <w:rPr>
+          <w:noProof/>
+        </w:rPr>
+        <w:lastRenderedPageBreak/>
+        <mc:AlternateContent>
+          <mc:Choice Requires="wps">
+            <w:drawing>
+              <wp:anchor distT="0" distB="0" distL="114300" distR="114300" simplePos="0" relativeHeight="251663360" behindDoc="0" locked="0" layoutInCell="1" allowOverlap="1" wp14:anchorId="389A9D0E" wp14:editId="1E87EF1D">
+                <wp:simplePos x="0" y="0"/>
+                <wp:positionH relativeFrom="column">
+                  <wp:posOffset>2430991</wp:posOffset>
+                </wp:positionH>
+                <wp:positionV relativeFrom="paragraph">
+                  <wp:posOffset>344593</wp:posOffset>
                 </wp:positionV>
                 <wp:extent cx="466725" cy="247650"/>
                 <wp:effectExtent l="19050" t="19050" r="28575" b="38100"/>
@@ -513,7 +1938,7 @@
           </mc:Choice>
           <mc:Fallback>
             <w:pict>
-              <v:shape w14:anchorId="1E81C8F0" id="Right Arrow 12" o:spid="_x0000_s1026" type="#_x0000_t13" style="position:absolute;margin-left:402.75pt;margin-top:169.85pt;width:36.75pt;height:19.5pt;rotation:180;z-index:251663360;visibility:visible;mso-wrap-style:square;mso-width-percent:0;mso-height-percent:0;mso-wrap-distance-left:9pt;mso-wrap-distance-top:0;mso-wrap-distance-right:9pt;mso-wrap-distance-bottom:0;mso-position-horizontal:absolute;mso-position-horizontal-relative:text;mso-position-vertical:absolute;mso-position-vertical-relative:text;mso-width-percent:0;mso-height-percent:0;mso-width-relative:margin;mso-height-relative:margin;v-text-anchor:middle" o:gfxdata="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" adj="15869" fillcolor="#5b9bd5 [3204]" strokecolor="#1f4d78 [1604]" strokeweight="1pt"/>
+              <v:shape w14:anchorId="570B320F" id="Right Arrow 12" o:spid="_x0000_s1026" type="#_x0000_t13" style="position:absolute;margin-left:191.4pt;margin-top:27.15pt;width:36.75pt;height:19.5pt;rotation:180;z-index:251663360;visibility:visible;mso-wrap-style:square;mso-width-percent:0;mso-height-percent:0;mso-wrap-distance-left:9pt;mso-wrap-distance-top:0;mso-wrap-distance-right:9pt;mso-wrap-distance-bottom:0;mso-position-horizontal:absolute;mso-position-horizontal-relative:text;mso-position-vertical:absolute;mso-position-vertical-relative:text;mso-width-percent:0;mso-height-percent:0;mso-width-relative:margin;mso-height-relative:margin;v-text-anchor:middle" o:gfxdata="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" adj="15869" fillcolor="#5b9bd5 [3204]" strokecolor="#1f4d78 [1604]" strokeweight="1pt"/>
             </w:pict>
           </mc:Fallback>
         </mc:AlternateContent>
@@ -525,13 +1950,13 @@
         <mc:AlternateContent>
           <mc:Choice Requires="wpg">
             <w:drawing>
-              <wp:anchor distT="0" distB="0" distL="114300" distR="114300" simplePos="0" relativeHeight="251678720" behindDoc="0" locked="0" layoutInCell="1" allowOverlap="1" wp14:anchorId="07DABCB6" wp14:editId="6D8643CB">
+              <wp:anchor distT="0" distB="0" distL="114300" distR="114300" simplePos="0" relativeHeight="251678720" behindDoc="0" locked="0" layoutInCell="1" allowOverlap="1" wp14:anchorId="23A444E5" wp14:editId="6FF3C733">
                 <wp:simplePos x="0" y="0"/>
                 <wp:positionH relativeFrom="column">
-                  <wp:posOffset>2513330</wp:posOffset>
+                  <wp:posOffset>83397</wp:posOffset>
                 </wp:positionH>
                 <wp:positionV relativeFrom="paragraph">
-                  <wp:posOffset>2058035</wp:posOffset>
+                  <wp:posOffset>-227965</wp:posOffset>
                 </wp:positionV>
                 <wp:extent cx="2133600" cy="2790825"/>
                 <wp:effectExtent l="0" t="0" r="19050" b="28575"/>
@@ -827,14 +2252,10 @@
           </mc:Choice>
           <mc:Fallback>
             <w:pict>
-              <v:group w14:anchorId="07DABCB6" id="Group 27" o:spid="_x0000_s1026" style="position:absolute;margin-left:197.9pt;margin-top:162.05pt;width:168pt;height:219.75pt;z-index:251678720" coordsize="21336,27908" o:gfxdata="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">
-                <v:rect id="Rectangle 13" o:spid="_x0000_s1027" style="position:absolute;width:21336;height:27908;visibility:visible;mso-wrap-style:square;v-text-anchor:middle" o:gfxdata="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" filled="f" strokecolor="#1f4d78 [1604]" strokeweight="1pt"/>
-                <v:group id="Group 17" o:spid="_x0000_s1028" style="position:absolute;left:857;top:1714;width:19145;height:25813" coordsize="19145,26765" o:gfxdata="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">
-                  <v:shapetype id="_x0000_t202" coordsize="21600,21600" o:spt="202" path="m,l,21600r21600,l21600,xe">
-                    <v:stroke joinstyle="miter"/>
-                    <v:path gradientshapeok="t" o:connecttype="rect"/>
-                  </v:shapetype>
-                  <v:shape id="_x0000_s1029" type="#_x0000_t202" style="position:absolute;top:9810;width:17907;height:16955;visibility:visible;mso-wrap-style:square;v-text-anchor:top" o:gfxdata="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" fillcolor="white [3201]" stroked="f" strokeweight="1pt">
+              <v:group w14:anchorId="23A444E5" id="Group 27" o:spid="_x0000_s1030" style="position:absolute;margin-left:6.55pt;margin-top:-17.95pt;width:168pt;height:219.75pt;z-index:251678720" coordsize="21336,27908" o:gfxdata="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">
+                <v:rect id="Rectangle 13" o:spid="_x0000_s1031" style="position:absolute;width:21336;height:27908;visibility:visible;mso-wrap-style:square;v-text-anchor:middle" o:gfxdata="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" filled="f" strokecolor="#1f4d78 [1604]" strokeweight="1pt"/>
+                <v:group id="Group 17" o:spid="_x0000_s1032" style="position:absolute;left:857;top:1714;width:19145;height:25813" coordsize="19145,26765" o:gfxdata="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">
+                  <v:shape id="_x0000_s1033" type="#_x0000_t202" style="position:absolute;top:9810;width:17907;height:16955;visibility:visible;mso-wrap-style:square;v-text-anchor:top" o:gfxdata="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" fillcolor="white [3201]" stroked="f" strokeweight="1pt">
                     <v:textbox>
                       <w:txbxContent>
                         <w:p>
@@ -926,7 +2347,7 @@
                       </w:txbxContent>
                     </v:textbox>
                   </v:shape>
-                  <v:group id="Group 16" o:spid="_x0000_s1030" style="position:absolute;left:762;width:18383;height:9328" coordsize="18383,9328" o:gfxdata="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">
+                  <v:group id="Group 16" o:spid="_x0000_s1034" style="position:absolute;left:762;width:18383;height:9328" coordsize="18383,9328" o:gfxdata="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">
                     <v:shapetype id="_x0000_t75" coordsize="21600,21600" o:spt="75" o:preferrelative="t" path="m@4@5l@4@11@9@11@9@5xe" filled="f" stroked="f">
                       <v:stroke joinstyle="miter"/>
                       <v:formulas>
@@ -946,11 +2367,11 @@
                       <v:path o:extrusionok="f" gradientshapeok="t" o:connecttype="rect"/>
                       <o:lock v:ext="edit" aspectratio="t"/>
                     </v:shapetype>
-                    <v:shape id="Picture 14" o:spid="_x0000_s1031" type="#_x0000_t75" alt="https://books.google.com/books/content?id=ZYUdswEACAAJ&amp;printsec=frontcover&amp;img=1&amp;zoom=5&amp;source=gbs_api" style="position:absolute;width:6064;height:9328;visibility:visible;mso-wrap-style:square" o:gfxdata="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">
+                    <v:shape id="Picture 14" o:spid="_x0000_s1035" type="#_x0000_t75" alt="https://books.google.com/books/content?id=ZYUdswEACAAJ&amp;printsec=frontcover&amp;img=1&amp;zoom=5&amp;source=gbs_api" style="position:absolute;width:6064;height:9328;visibility:visible;mso-wrap-style:square" o:gfxdata="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">
                       <v:imagedata r:id="rId13" o:title="content?id=ZYUdswEACAAJ&amp;printsec=frontcover&amp;img=1&amp;zoom=5&amp;source=gbs_api"/>
                       <v:path arrowok="t"/>
                     </v:shape>
-                    <v:shape id="_x0000_s1032" type="#_x0000_t202" style="position:absolute;left:6858;top:1619;width:11525;height:3143;visibility:visible;mso-wrap-style:square;v-text-anchor:top" o:gfxdata="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" stroked="f">
+                    <v:shape id="_x0000_s1036" type="#_x0000_t202" style="position:absolute;left:6858;top:1619;width:11525;height:3143;visibility:visible;mso-wrap-style:square;v-text-anchor:top" o:gfxdata="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" stroked="f">
                       <v:textbox>
                         <w:txbxContent>
                           <w:p>
@@ -980,890 +2401,9 @@
           </mc:Fallback>
         </mc:AlternateContent>
       </w:r>
-      <w:r>
-        <w:rPr>
-          <w:noProof/>
-        </w:rPr>
-        <mc:AlternateContent>
-          <mc:Choice Requires="wps">
-            <w:drawing>
-              <wp:anchor distT="45720" distB="45720" distL="114300" distR="114300" simplePos="0" relativeHeight="251682816" behindDoc="0" locked="0" layoutInCell="1" allowOverlap="1" wp14:anchorId="52E3ACFE" wp14:editId="03707BFF">
-                <wp:simplePos x="0" y="0"/>
-                <wp:positionH relativeFrom="column">
-                  <wp:posOffset>6004243</wp:posOffset>
-                </wp:positionH>
-                <wp:positionV relativeFrom="paragraph">
-                  <wp:posOffset>2054860</wp:posOffset>
-                </wp:positionV>
-                <wp:extent cx="2076450" cy="2819400"/>
-                <wp:effectExtent l="0" t="0" r="19050" b="19050"/>
-                <wp:wrapSquare wrapText="bothSides"/>
-                <wp:docPr id="25" name="Text Box 2"/>
-                <wp:cNvGraphicFramePr>
-                  <a:graphicFrameLocks xmlns:a="http://schemas.openxmlformats.org/drawingml/2006/main"/>
-                </wp:cNvGraphicFramePr>
-                <a:graphic xmlns:a="http://schemas.openxmlformats.org/drawingml/2006/main">
-                  <a:graphicData uri="http://schemas.microsoft.com/office/word/2010/wordprocessingShape">
-                    <wps:wsp>
-                      <wps:cNvSpPr txBox="1">
-                        <a:spLocks noChangeArrowheads="1"/>
-                      </wps:cNvSpPr>
-                      <wps:spPr bwMode="auto">
-                        <a:xfrm>
-                          <a:off x="0" y="0"/>
-                          <a:ext cx="2076450" cy="2819400"/>
-                        </a:xfrm>
-                        <a:prstGeom prst="rect">
-                          <a:avLst/>
-                        </a:prstGeom>
-                        <a:solidFill>
-                          <a:srgbClr val="FFFFFF"/>
-                        </a:solidFill>
-                        <a:ln w="9525">
-                          <a:solidFill>
-                            <a:srgbClr val="000000"/>
-                          </a:solidFill>
-                          <a:miter lim="800000"/>
-                          <a:headEnd/>
-                          <a:tailEnd/>
-                        </a:ln>
-                      </wps:spPr>
-                      <wps:txbx>
-                        <w:txbxContent>
-                          <w:p>
-                            <w:pPr>
-                              <w:spacing w:after="120" w:line="240" w:lineRule="auto"/>
-                              <w:ind w:left="144" w:hanging="144"/>
-                              <w:rPr>
-                                <w:color w:val="2E74B5" w:themeColor="accent1" w:themeShade="BF"/>
-                                <w:sz w:val="18"/>
-                                <w:u w:val="single"/>
-                              </w:rPr>
-                            </w:pPr>
-                            <w:r>
-                              <w:rPr>
-                                <w:color w:val="2E74B5" w:themeColor="accent1" w:themeShade="BF"/>
-                                <w:sz w:val="18"/>
-                                <w:u w:val="single"/>
-                              </w:rPr>
-                              <w:t>The Martian by Andy Weir</w:t>
-                            </w:r>
-                          </w:p>
-                          <w:p>
-                            <w:pPr>
-                              <w:spacing w:after="120" w:line="240" w:lineRule="auto"/>
-                              <w:ind w:left="144" w:hanging="144"/>
-                              <w:rPr>
-                                <w:color w:val="2E74B5" w:themeColor="accent1" w:themeShade="BF"/>
-                                <w:sz w:val="18"/>
-                                <w:u w:val="single"/>
-                              </w:rPr>
-                            </w:pPr>
-                            <w:r>
-                              <w:rPr>
-                                <w:color w:val="2E74B5" w:themeColor="accent1" w:themeShade="BF"/>
-                                <w:sz w:val="18"/>
-                                <w:u w:val="single"/>
-                              </w:rPr>
-                              <w:t>All I Need to Know I Learned from My Cat by Suzy Becker</w:t>
-                            </w:r>
-                          </w:p>
-                          <w:p>
-                            <w:pPr>
-                              <w:spacing w:after="120" w:line="240" w:lineRule="auto"/>
-                              <w:ind w:left="144" w:hanging="144"/>
-                              <w:rPr>
-                                <w:color w:val="2E74B5" w:themeColor="accent1" w:themeShade="BF"/>
-                                <w:sz w:val="18"/>
-                                <w:u w:val="single"/>
-                              </w:rPr>
-                            </w:pPr>
-                            <w:r>
-                              <w:rPr>
-                                <w:color w:val="2E74B5" w:themeColor="accent1" w:themeShade="BF"/>
-                                <w:sz w:val="18"/>
-                                <w:u w:val="single"/>
-                              </w:rPr>
-                              <w:t>Parlor Cats by Cynthia Hart and John Grossman</w:t>
-                            </w:r>
-                          </w:p>
-                          <w:p>
-                            <w:pPr>
-                              <w:spacing w:after="120" w:line="240" w:lineRule="auto"/>
-                              <w:ind w:left="144" w:hanging="144"/>
-                              <w:rPr>
-                                <w:color w:val="2E74B5" w:themeColor="accent1" w:themeShade="BF"/>
-                                <w:sz w:val="18"/>
-                                <w:u w:val="single"/>
-                              </w:rPr>
-                            </w:pPr>
-                            <w:r>
-                              <w:rPr>
-                                <w:color w:val="2E74B5" w:themeColor="accent1" w:themeShade="BF"/>
-                                <w:sz w:val="18"/>
-                                <w:u w:val="single"/>
-                              </w:rPr>
-                              <w:t xml:space="preserve">A cat is watching by Roger A. </w:t>
-                            </w:r>
-                            <w:proofErr w:type="spellStart"/>
-                            <w:r>
-                              <w:rPr>
-                                <w:color w:val="2E74B5" w:themeColor="accent1" w:themeShade="BF"/>
-                                <w:sz w:val="18"/>
-                                <w:u w:val="single"/>
-                              </w:rPr>
-                              <w:t>Caras</w:t>
-                            </w:r>
-                            <w:proofErr w:type="spellEnd"/>
-                          </w:p>
-                          <w:p>
-                            <w:pPr>
-                              <w:spacing w:after="120" w:line="240" w:lineRule="auto"/>
-                              <w:ind w:left="144" w:hanging="144"/>
-                              <w:rPr>
-                                <w:color w:val="2E74B5" w:themeColor="accent1" w:themeShade="BF"/>
-                                <w:sz w:val="18"/>
-                                <w:u w:val="single"/>
-                              </w:rPr>
-                            </w:pPr>
-                            <w:r>
-                              <w:rPr>
-                                <w:color w:val="2E74B5" w:themeColor="accent1" w:themeShade="BF"/>
-                                <w:sz w:val="18"/>
-                                <w:u w:val="single"/>
-                              </w:rPr>
-                              <w:t>Why Cats Do That by Karen Anderson</w:t>
-                            </w:r>
-                          </w:p>
-                          <w:p>
-                            <w:pPr>
-                              <w:spacing w:after="120" w:line="240" w:lineRule="auto"/>
-                              <w:ind w:left="144" w:hanging="144"/>
-                              <w:rPr>
-                                <w:color w:val="2E74B5" w:themeColor="accent1" w:themeShade="BF"/>
-                                <w:sz w:val="18"/>
-                                <w:u w:val="single"/>
-                              </w:rPr>
-                            </w:pPr>
-                            <w:r>
-                              <w:rPr>
-                                <w:color w:val="2E74B5" w:themeColor="accent1" w:themeShade="BF"/>
-                                <w:sz w:val="18"/>
-                                <w:u w:val="single"/>
-                              </w:rPr>
-                              <w:t>Mitten/kitten by Jerome Martin</w:t>
-                            </w:r>
-                          </w:p>
-                          <w:p>
-                            <w:pPr>
-                              <w:spacing w:after="120" w:line="240" w:lineRule="auto"/>
-                              <w:ind w:left="144" w:hanging="144"/>
-                              <w:rPr>
-                                <w:color w:val="2E74B5" w:themeColor="accent1" w:themeShade="BF"/>
-                                <w:sz w:val="18"/>
-                                <w:u w:val="single"/>
-                              </w:rPr>
-                            </w:pPr>
-                            <w:r>
-                              <w:rPr>
-                                <w:color w:val="2E74B5" w:themeColor="accent1" w:themeShade="BF"/>
-                                <w:sz w:val="18"/>
-                                <w:u w:val="single"/>
-                              </w:rPr>
-                              <w:t>The Tribe of Tiger by Elizabeth Marshall Thomas</w:t>
-                            </w:r>
-                          </w:p>
-                          <w:p>
-                            <w:pPr>
-                              <w:spacing w:after="120" w:line="240" w:lineRule="auto"/>
-                              <w:ind w:left="144" w:hanging="144"/>
-                              <w:rPr>
-                                <w:color w:val="2E74B5" w:themeColor="accent1" w:themeShade="BF"/>
-                                <w:sz w:val="18"/>
-                                <w:u w:val="single"/>
-                              </w:rPr>
-                            </w:pPr>
-                            <w:r>
-                              <w:rPr>
-                                <w:color w:val="2E74B5" w:themeColor="accent1" w:themeShade="BF"/>
-                                <w:sz w:val="18"/>
-                                <w:u w:val="single"/>
-                              </w:rPr>
-                              <w:t xml:space="preserve">The Cat's Midsummer Jamboree by David </w:t>
-                            </w:r>
-                            <w:proofErr w:type="spellStart"/>
-                            <w:r>
-                              <w:rPr>
-                                <w:color w:val="2E74B5" w:themeColor="accent1" w:themeShade="BF"/>
-                                <w:sz w:val="18"/>
-                                <w:u w:val="single"/>
-                              </w:rPr>
-                              <w:t>Kherdian</w:t>
-                            </w:r>
-                            <w:proofErr w:type="spellEnd"/>
-                            <w:r>
-                              <w:rPr>
-                                <w:color w:val="2E74B5" w:themeColor="accent1" w:themeShade="BF"/>
-                                <w:sz w:val="18"/>
-                                <w:u w:val="single"/>
-                              </w:rPr>
-                              <w:t xml:space="preserve"> and </w:t>
-                            </w:r>
-                            <w:proofErr w:type="spellStart"/>
-                            <w:r>
-                              <w:rPr>
-                                <w:color w:val="2E74B5" w:themeColor="accent1" w:themeShade="BF"/>
-                                <w:sz w:val="18"/>
-                                <w:u w:val="single"/>
-                              </w:rPr>
-                              <w:t>Nonny</w:t>
-                            </w:r>
-                            <w:proofErr w:type="spellEnd"/>
-                            <w:r>
-                              <w:rPr>
-                                <w:color w:val="2E74B5" w:themeColor="accent1" w:themeShade="BF"/>
-                                <w:sz w:val="18"/>
-                                <w:u w:val="single"/>
-                              </w:rPr>
-                              <w:t xml:space="preserve"> </w:t>
-                            </w:r>
-                            <w:proofErr w:type="spellStart"/>
-                            <w:r>
-                              <w:rPr>
-                                <w:color w:val="2E74B5" w:themeColor="accent1" w:themeShade="BF"/>
-                                <w:sz w:val="18"/>
-                                <w:u w:val="single"/>
-                              </w:rPr>
-                              <w:t>Hogrogian</w:t>
-                            </w:r>
-                            <w:proofErr w:type="spellEnd"/>
-                          </w:p>
-                          <w:p>
-                            <w:pPr>
-                              <w:spacing w:after="120" w:line="240" w:lineRule="auto"/>
-                              <w:ind w:left="144" w:hanging="144"/>
-                              <w:rPr>
-                                <w:color w:val="2E74B5" w:themeColor="accent1" w:themeShade="BF"/>
-                                <w:sz w:val="18"/>
-                                <w:u w:val="single"/>
-                              </w:rPr>
-                            </w:pPr>
-                            <w:r>
-                              <w:rPr>
-                                <w:color w:val="2E74B5" w:themeColor="accent1" w:themeShade="BF"/>
-                                <w:sz w:val="18"/>
-                                <w:u w:val="single"/>
-                              </w:rPr>
-                              <w:t xml:space="preserve">Milton's Mystery by Richard </w:t>
-                            </w:r>
-                            <w:proofErr w:type="spellStart"/>
-                            <w:r>
-                              <w:rPr>
-                                <w:color w:val="2E74B5" w:themeColor="accent1" w:themeShade="BF"/>
-                                <w:sz w:val="18"/>
-                                <w:u w:val="single"/>
-                              </w:rPr>
-                              <w:t>Balkwill</w:t>
-                            </w:r>
-                            <w:proofErr w:type="spellEnd"/>
-                          </w:p>
-                          <w:p/>
-                        </w:txbxContent>
-                      </wps:txbx>
-                      <wps:bodyPr rot="0" vert="horz" wrap="square" lIns="91440" tIns="45720" rIns="91440" bIns="45720" anchor="t" anchorCtr="0">
-                        <a:noAutofit/>
-                      </wps:bodyPr>
-                    </wps:wsp>
-                  </a:graphicData>
-                </a:graphic>
-                <wp14:sizeRelH relativeFrom="margin">
-                  <wp14:pctWidth>0</wp14:pctWidth>
-                </wp14:sizeRelH>
-                <wp14:sizeRelV relativeFrom="margin">
-                  <wp14:pctHeight>0</wp14:pctHeight>
-                </wp14:sizeRelV>
-              </wp:anchor>
-            </w:drawing>
-          </mc:Choice>
-          <mc:Fallback>
-            <w:pict>
-              <v:shape w14:anchorId="52E3ACFE" id="Text Box 2" o:spid="_x0000_s1033" type="#_x0000_t202" style="position:absolute;margin-left:472.8pt;margin-top:161.8pt;width:163.5pt;height:222pt;z-index:251682816;visibility:visible;mso-wrap-style:square;mso-width-percent:0;mso-height-percent:0;mso-wrap-distance-left:9pt;mso-wrap-distance-top:3.6pt;mso-wrap-distance-right:9pt;mso-wrap-distance-bottom:3.6pt;mso-position-horizontal:absolute;mso-position-horizontal-relative:text;mso-position-vertical:absolute;mso-position-vertical-relative:text;mso-width-percent:0;mso-height-percent:0;mso-width-relative:margin;mso-height-relative:margin;v-text-anchor:top" o:gfxdata="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">
-                <v:textbox>
-                  <w:txbxContent>
-                    <w:p>
-                      <w:pPr>
-                        <w:spacing w:after="120" w:line="240" w:lineRule="auto"/>
-                        <w:ind w:left="144" w:hanging="144"/>
-                        <w:rPr>
-                          <w:color w:val="2E74B5" w:themeColor="accent1" w:themeShade="BF"/>
-                          <w:sz w:val="18"/>
-                          <w:u w:val="single"/>
-                        </w:rPr>
-                      </w:pPr>
-                      <w:r>
-                        <w:rPr>
-                          <w:color w:val="2E74B5" w:themeColor="accent1" w:themeShade="BF"/>
-                          <w:sz w:val="18"/>
-                          <w:u w:val="single"/>
-                        </w:rPr>
-                        <w:t>The Martian by Andy Weir</w:t>
-                      </w:r>
-                    </w:p>
-                    <w:p>
-                      <w:pPr>
-                        <w:spacing w:after="120" w:line="240" w:lineRule="auto"/>
-                        <w:ind w:left="144" w:hanging="144"/>
-                        <w:rPr>
-                          <w:color w:val="2E74B5" w:themeColor="accent1" w:themeShade="BF"/>
-                          <w:sz w:val="18"/>
-                          <w:u w:val="single"/>
-                        </w:rPr>
-                      </w:pPr>
-                      <w:r>
-                        <w:rPr>
-                          <w:color w:val="2E74B5" w:themeColor="accent1" w:themeShade="BF"/>
-                          <w:sz w:val="18"/>
-                          <w:u w:val="single"/>
-                        </w:rPr>
-                        <w:t>All I Need to Know I Learned from My Cat by Suzy Becker</w:t>
-                      </w:r>
-                    </w:p>
-                    <w:p>
-                      <w:pPr>
-                        <w:spacing w:after="120" w:line="240" w:lineRule="auto"/>
-                        <w:ind w:left="144" w:hanging="144"/>
-                        <w:rPr>
-                          <w:color w:val="2E74B5" w:themeColor="accent1" w:themeShade="BF"/>
-                          <w:sz w:val="18"/>
-                          <w:u w:val="single"/>
-                        </w:rPr>
-                      </w:pPr>
-                      <w:r>
-                        <w:rPr>
-                          <w:color w:val="2E74B5" w:themeColor="accent1" w:themeShade="BF"/>
-                          <w:sz w:val="18"/>
-                          <w:u w:val="single"/>
-                        </w:rPr>
-                        <w:t>Parlor Cats by Cynthia Hart and John Grossman</w:t>
-                      </w:r>
-                    </w:p>
-                    <w:p>
-                      <w:pPr>
-                        <w:spacing w:after="120" w:line="240" w:lineRule="auto"/>
-                        <w:ind w:left="144" w:hanging="144"/>
-                        <w:rPr>
-                          <w:color w:val="2E74B5" w:themeColor="accent1" w:themeShade="BF"/>
-                          <w:sz w:val="18"/>
-                          <w:u w:val="single"/>
-                        </w:rPr>
-                      </w:pPr>
-                      <w:r>
-                        <w:rPr>
-                          <w:color w:val="2E74B5" w:themeColor="accent1" w:themeShade="BF"/>
-                          <w:sz w:val="18"/>
-                          <w:u w:val="single"/>
-                        </w:rPr>
-                        <w:t xml:space="preserve">A cat is watching by Roger A. </w:t>
-                      </w:r>
-                      <w:proofErr w:type="spellStart"/>
-                      <w:r>
-                        <w:rPr>
-                          <w:color w:val="2E74B5" w:themeColor="accent1" w:themeShade="BF"/>
-                          <w:sz w:val="18"/>
-                          <w:u w:val="single"/>
-                        </w:rPr>
-                        <w:t>Caras</w:t>
-                      </w:r>
-                      <w:proofErr w:type="spellEnd"/>
-                    </w:p>
-                    <w:p>
-                      <w:pPr>
-                        <w:spacing w:after="120" w:line="240" w:lineRule="auto"/>
-                        <w:ind w:left="144" w:hanging="144"/>
-                        <w:rPr>
-                          <w:color w:val="2E74B5" w:themeColor="accent1" w:themeShade="BF"/>
-                          <w:sz w:val="18"/>
-                          <w:u w:val="single"/>
-                        </w:rPr>
-                      </w:pPr>
-                      <w:r>
-                        <w:rPr>
-                          <w:color w:val="2E74B5" w:themeColor="accent1" w:themeShade="BF"/>
-                          <w:sz w:val="18"/>
-                          <w:u w:val="single"/>
-                        </w:rPr>
-                        <w:t>Why Cats Do That by Karen Anderson</w:t>
-                      </w:r>
-                    </w:p>
-                    <w:p>
-                      <w:pPr>
-                        <w:spacing w:after="120" w:line="240" w:lineRule="auto"/>
-                        <w:ind w:left="144" w:hanging="144"/>
-                        <w:rPr>
-                          <w:color w:val="2E74B5" w:themeColor="accent1" w:themeShade="BF"/>
-                          <w:sz w:val="18"/>
-                          <w:u w:val="single"/>
-                        </w:rPr>
-                      </w:pPr>
-                      <w:r>
-                        <w:rPr>
-                          <w:color w:val="2E74B5" w:themeColor="accent1" w:themeShade="BF"/>
-                          <w:sz w:val="18"/>
-                          <w:u w:val="single"/>
-                        </w:rPr>
-                        <w:t>Mitten/kitten by Jerome Martin</w:t>
-                      </w:r>
-                    </w:p>
-                    <w:p>
-                      <w:pPr>
-                        <w:spacing w:after="120" w:line="240" w:lineRule="auto"/>
-                        <w:ind w:left="144" w:hanging="144"/>
-                        <w:rPr>
-                          <w:color w:val="2E74B5" w:themeColor="accent1" w:themeShade="BF"/>
-                          <w:sz w:val="18"/>
-                          <w:u w:val="single"/>
-                        </w:rPr>
-                      </w:pPr>
-                      <w:r>
-                        <w:rPr>
-                          <w:color w:val="2E74B5" w:themeColor="accent1" w:themeShade="BF"/>
-                          <w:sz w:val="18"/>
-                          <w:u w:val="single"/>
-                        </w:rPr>
-                        <w:t>The Tribe of Tiger by Elizabeth Marshall Thomas</w:t>
-                      </w:r>
-                    </w:p>
-                    <w:p>
-                      <w:pPr>
-                        <w:spacing w:after="120" w:line="240" w:lineRule="auto"/>
-                        <w:ind w:left="144" w:hanging="144"/>
-                        <w:rPr>
-                          <w:color w:val="2E74B5" w:themeColor="accent1" w:themeShade="BF"/>
-                          <w:sz w:val="18"/>
-                          <w:u w:val="single"/>
-                        </w:rPr>
-                      </w:pPr>
-                      <w:r>
-                        <w:rPr>
-                          <w:color w:val="2E74B5" w:themeColor="accent1" w:themeShade="BF"/>
-                          <w:sz w:val="18"/>
-                          <w:u w:val="single"/>
-                        </w:rPr>
-                        <w:t xml:space="preserve">The Cat's Midsummer Jamboree by David </w:t>
-                      </w:r>
-                      <w:proofErr w:type="spellStart"/>
-                      <w:r>
-                        <w:rPr>
-                          <w:color w:val="2E74B5" w:themeColor="accent1" w:themeShade="BF"/>
-                          <w:sz w:val="18"/>
-                          <w:u w:val="single"/>
-                        </w:rPr>
-                        <w:t>Kherdian</w:t>
-                      </w:r>
-                      <w:proofErr w:type="spellEnd"/>
-                      <w:r>
-                        <w:rPr>
-                          <w:color w:val="2E74B5" w:themeColor="accent1" w:themeShade="BF"/>
-                          <w:sz w:val="18"/>
-                          <w:u w:val="single"/>
-                        </w:rPr>
-                        <w:t xml:space="preserve"> and </w:t>
-                      </w:r>
-                      <w:proofErr w:type="spellStart"/>
-                      <w:r>
-                        <w:rPr>
-                          <w:color w:val="2E74B5" w:themeColor="accent1" w:themeShade="BF"/>
-                          <w:sz w:val="18"/>
-                          <w:u w:val="single"/>
-                        </w:rPr>
-                        <w:t>Nonny</w:t>
-                      </w:r>
-                      <w:proofErr w:type="spellEnd"/>
-                      <w:r>
-                        <w:rPr>
-                          <w:color w:val="2E74B5" w:themeColor="accent1" w:themeShade="BF"/>
-                          <w:sz w:val="18"/>
-                          <w:u w:val="single"/>
-                        </w:rPr>
-                        <w:t xml:space="preserve"> </w:t>
-                      </w:r>
-                      <w:proofErr w:type="spellStart"/>
-                      <w:r>
-                        <w:rPr>
-                          <w:color w:val="2E74B5" w:themeColor="accent1" w:themeShade="BF"/>
-                          <w:sz w:val="18"/>
-                          <w:u w:val="single"/>
-                        </w:rPr>
-                        <w:t>Hogrogian</w:t>
-                      </w:r>
-                      <w:proofErr w:type="spellEnd"/>
-                    </w:p>
-                    <w:p>
-                      <w:pPr>
-                        <w:spacing w:after="120" w:line="240" w:lineRule="auto"/>
-                        <w:ind w:left="144" w:hanging="144"/>
-                        <w:rPr>
-                          <w:color w:val="2E74B5" w:themeColor="accent1" w:themeShade="BF"/>
-                          <w:sz w:val="18"/>
-                          <w:u w:val="single"/>
-                        </w:rPr>
-                      </w:pPr>
-                      <w:r>
-                        <w:rPr>
-                          <w:color w:val="2E74B5" w:themeColor="accent1" w:themeShade="BF"/>
-                          <w:sz w:val="18"/>
-                          <w:u w:val="single"/>
-                        </w:rPr>
-                        <w:t xml:space="preserve">Milton's Mystery by Richard </w:t>
-                      </w:r>
-                      <w:proofErr w:type="spellStart"/>
-                      <w:r>
-                        <w:rPr>
-                          <w:color w:val="2E74B5" w:themeColor="accent1" w:themeShade="BF"/>
-                          <w:sz w:val="18"/>
-                          <w:u w:val="single"/>
-                        </w:rPr>
-                        <w:t>Balkwill</w:t>
-                      </w:r>
-                      <w:proofErr w:type="spellEnd"/>
-                    </w:p>
-                    <w:p/>
-                  </w:txbxContent>
-                </v:textbox>
-                <w10:wrap type="square"/>
-              </v:shape>
-            </w:pict>
-          </mc:Fallback>
-        </mc:AlternateContent>
-      </w:r>
-      <w:r>
-        <w:rPr>
-          <w:noProof/>
-        </w:rPr>
-        <mc:AlternateContent>
-          <mc:Choice Requires="wps">
-            <w:drawing>
-              <wp:anchor distT="0" distB="0" distL="114300" distR="114300" simplePos="0" relativeHeight="251661312" behindDoc="0" locked="0" layoutInCell="1" allowOverlap="1" wp14:anchorId="0D519272" wp14:editId="0D6BEAB8">
-                <wp:simplePos x="0" y="0"/>
-                <wp:positionH relativeFrom="column">
-                  <wp:posOffset>6914832</wp:posOffset>
-                </wp:positionH>
-                <wp:positionV relativeFrom="paragraph">
-                  <wp:posOffset>1595756</wp:posOffset>
-                </wp:positionV>
-                <wp:extent cx="466725" cy="247650"/>
-                <wp:effectExtent l="0" t="4762" r="42862" b="42863"/>
-                <wp:wrapNone/>
-                <wp:docPr id="11" name="Right Arrow 11"/>
-                <wp:cNvGraphicFramePr/>
-                <a:graphic xmlns:a="http://schemas.openxmlformats.org/drawingml/2006/main">
-                  <a:graphicData uri="http://schemas.microsoft.com/office/word/2010/wordprocessingShape">
-                    <wps:wsp>
-                      <wps:cNvSpPr/>
-                      <wps:spPr>
-                        <a:xfrm rot="5400000">
-                          <a:off x="0" y="0"/>
-                          <a:ext cx="466725" cy="247650"/>
-                        </a:xfrm>
-                        <a:prstGeom prst="rightArrow">
-                          <a:avLst/>
-                        </a:prstGeom>
-                      </wps:spPr>
-                      <wps:style>
-                        <a:lnRef idx="2">
-                          <a:schemeClr val="accent1">
-                            <a:shade val="50000"/>
-                          </a:schemeClr>
-                        </a:lnRef>
-                        <a:fillRef idx="1">
-                          <a:schemeClr val="accent1"/>
-                        </a:fillRef>
-                        <a:effectRef idx="0">
-                          <a:schemeClr val="accent1"/>
-                        </a:effectRef>
-                        <a:fontRef idx="minor">
-                          <a:schemeClr val="lt1"/>
-                        </a:fontRef>
-                      </wps:style>
-                      <wps:bodyPr rot="0" spcFirstLastPara="0" vertOverflow="overflow" horzOverflow="overflow" vert="horz" wrap="square" lIns="91440" tIns="45720" rIns="91440" bIns="45720" numCol="1" spcCol="0" rtlCol="0" fromWordArt="0" anchor="ctr" anchorCtr="0" forceAA="0" compatLnSpc="1">
-                        <a:prstTxWarp prst="textNoShape">
-                          <a:avLst/>
-                        </a:prstTxWarp>
-                        <a:noAutofit/>
-                      </wps:bodyPr>
-                    </wps:wsp>
-                  </a:graphicData>
-                </a:graphic>
-                <wp14:sizeRelH relativeFrom="margin">
-                  <wp14:pctWidth>0</wp14:pctWidth>
-                </wp14:sizeRelH>
-                <wp14:sizeRelV relativeFrom="margin">
-                  <wp14:pctHeight>0</wp14:pctHeight>
-                </wp14:sizeRelV>
-              </wp:anchor>
-            </w:drawing>
-          </mc:Choice>
-          <mc:Fallback>
-            <w:pict>
-              <v:shape w14:anchorId="25467B7C" id="Right Arrow 11" o:spid="_x0000_s1026" type="#_x0000_t13" style="position:absolute;margin-left:544.45pt;margin-top:125.65pt;width:36.75pt;height:19.5pt;rotation:90;z-index:251661312;visibility:visible;mso-wrap-style:square;mso-width-percent:0;mso-height-percent:0;mso-wrap-distance-left:9pt;mso-wrap-distance-top:0;mso-wrap-distance-right:9pt;mso-wrap-distance-bottom:0;mso-position-horizontal:absolute;mso-position-horizontal-relative:text;mso-position-vertical:absolute;mso-position-vertical-relative:text;mso-width-percent:0;mso-height-percent:0;mso-width-relative:margin;mso-height-relative:margin;v-text-anchor:middle" o:gfxdata="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" adj="15869" fillcolor="#5b9bd5 [3204]" strokecolor="#1f4d78 [1604]" strokeweight="1pt"/>
-            </w:pict>
-          </mc:Fallback>
-        </mc:AlternateContent>
-      </w:r>
-      <w:r>
-        <w:rPr>
-          <w:noProof/>
-        </w:rPr>
-        <mc:AlternateContent>
-          <mc:Choice Requires="wps">
-            <w:drawing>
-              <wp:anchor distT="0" distB="0" distL="114300" distR="114300" simplePos="0" relativeHeight="251655168" behindDoc="0" locked="0" layoutInCell="1" allowOverlap="1" wp14:anchorId="2DEAF22B" wp14:editId="29592A26">
-                <wp:simplePos x="0" y="0"/>
-                <wp:positionH relativeFrom="column">
-                  <wp:posOffset>3657600</wp:posOffset>
-                </wp:positionH>
-                <wp:positionV relativeFrom="paragraph">
-                  <wp:posOffset>143510</wp:posOffset>
-                </wp:positionV>
-                <wp:extent cx="466725" cy="247650"/>
-                <wp:effectExtent l="0" t="19050" r="47625" b="38100"/>
-                <wp:wrapNone/>
-                <wp:docPr id="8" name="Right Arrow 8"/>
-                <wp:cNvGraphicFramePr/>
-                <a:graphic xmlns:a="http://schemas.openxmlformats.org/drawingml/2006/main">
-                  <a:graphicData uri="http://schemas.microsoft.com/office/word/2010/wordprocessingShape">
-                    <wps:wsp>
-                      <wps:cNvSpPr/>
-                      <wps:spPr>
-                        <a:xfrm>
-                          <a:off x="0" y="0"/>
-                          <a:ext cx="466725" cy="247650"/>
-                        </a:xfrm>
-                        <a:prstGeom prst="rightArrow">
-                          <a:avLst/>
-                        </a:prstGeom>
-                      </wps:spPr>
-                      <wps:style>
-                        <a:lnRef idx="2">
-                          <a:schemeClr val="accent1">
-                            <a:shade val="50000"/>
-                          </a:schemeClr>
-                        </a:lnRef>
-                        <a:fillRef idx="1">
-                          <a:schemeClr val="accent1"/>
-                        </a:fillRef>
-                        <a:effectRef idx="0">
-                          <a:schemeClr val="accent1"/>
-                        </a:effectRef>
-                        <a:fontRef idx="minor">
-                          <a:schemeClr val="lt1"/>
-                        </a:fontRef>
-                      </wps:style>
-                      <wps:bodyPr rot="0" spcFirstLastPara="0" vertOverflow="overflow" horzOverflow="overflow" vert="horz" wrap="square" lIns="91440" tIns="45720" rIns="91440" bIns="45720" numCol="1" spcCol="0" rtlCol="0" fromWordArt="0" anchor="ctr" anchorCtr="0" forceAA="0" compatLnSpc="1">
-                        <a:prstTxWarp prst="textNoShape">
-                          <a:avLst/>
-                        </a:prstTxWarp>
-                        <a:noAutofit/>
-                      </wps:bodyPr>
-                    </wps:wsp>
-                  </a:graphicData>
-                </a:graphic>
-                <wp14:sizeRelH relativeFrom="margin">
-                  <wp14:pctWidth>0</wp14:pctWidth>
-                </wp14:sizeRelH>
-                <wp14:sizeRelV relativeFrom="margin">
-                  <wp14:pctHeight>0</wp14:pctHeight>
-                </wp14:sizeRelV>
-              </wp:anchor>
-            </w:drawing>
-          </mc:Choice>
-          <mc:Fallback>
-            <w:pict>
-              <v:shape w14:anchorId="4F709CBF" id="Right Arrow 8" o:spid="_x0000_s1026" type="#_x0000_t13" style="position:absolute;margin-left:4in;margin-top:11.3pt;width:36.75pt;height:19.5pt;z-index:251655168;visibility:visible;mso-wrap-style:square;mso-width-percent:0;mso-height-percent:0;mso-wrap-distance-left:9pt;mso-wrap-distance-top:0;mso-wrap-distance-right:9pt;mso-wrap-distance-bottom:0;mso-position-horizontal:absolute;mso-position-horizontal-relative:text;mso-position-vertical:absolute;mso-position-vertical-relative:text;mso-width-percent:0;mso-height-percent:0;mso-width-relative:margin;mso-height-relative:margin;v-text-anchor:middle" o:gfxdata="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" adj="15869" fillcolor="#5b9bd5 [3204]" strokecolor="#1f4d78 [1604]" strokeweight="1pt"/>
-            </w:pict>
-          </mc:Fallback>
-        </mc:AlternateContent>
-      </w:r>
-      <w:r>
-        <w:br w:type="page"/>
-      </w:r>
-      <w:r>
-        <w:lastRenderedPageBreak/>
-        <w:br w:type="page"/>
-      </w:r>
+      <w:bookmarkStart w:id="0" w:name="_GoBack"/>
+      <w:bookmarkEnd w:id="0"/>
     </w:p>
-    <w:p>
-      <w:pPr>
-        <w:spacing w:after="120" w:line="240" w:lineRule="auto"/>
-        <w:ind w:left="432" w:hanging="432"/>
-      </w:pPr>
-      <w:r>
-        <w:lastRenderedPageBreak/>
-        <w:t>T</w:t>
-      </w:r>
-      <w:r>
-        <w:t>he Martian</w:t>
-      </w:r>
-      <w:r>
-        <w:t xml:space="preserve"> by </w:t>
-      </w:r>
-      <w:r>
-        <w:t>Andy Weir</w:t>
-      </w:r>
-    </w:p>
-    <w:p>
-      <w:pPr>
-        <w:spacing w:after="120" w:line="240" w:lineRule="auto"/>
-        <w:ind w:left="432" w:hanging="432"/>
-      </w:pPr>
-      <w:r>
-        <w:t xml:space="preserve">All I Need to Know I Learned from My Cat </w:t>
-      </w:r>
-      <w:r>
-        <w:t>by Suzy Becker</w:t>
-      </w:r>
-    </w:p>
-    <w:p>
-      <w:pPr>
-        <w:spacing w:after="120" w:line="240" w:lineRule="auto"/>
-        <w:ind w:left="432" w:hanging="432"/>
-      </w:pPr>
-      <w:r>
-        <w:t xml:space="preserve">Parlor Cats </w:t>
-      </w:r>
-      <w:r>
-        <w:t xml:space="preserve">by </w:t>
-      </w:r>
-      <w:r>
-        <w:t>Cynthia Hart</w:t>
-      </w:r>
-      <w:r>
-        <w:t xml:space="preserve"> and</w:t>
-      </w:r>
-      <w:r>
-        <w:t xml:space="preserve"> John Grossman</w:t>
-      </w:r>
-    </w:p>
-    <w:p>
-      <w:pPr>
-        <w:spacing w:after="120" w:line="240" w:lineRule="auto"/>
-        <w:ind w:left="432" w:hanging="432"/>
-      </w:pPr>
-      <w:r>
-        <w:t xml:space="preserve">A cat is watching by </w:t>
-      </w:r>
-      <w:r>
-        <w:t xml:space="preserve">Roger A. </w:t>
-      </w:r>
-      <w:proofErr w:type="spellStart"/>
-      <w:r>
-        <w:t>Caras</w:t>
-      </w:r>
-      <w:proofErr w:type="spellEnd"/>
-    </w:p>
-    <w:p>
-      <w:pPr>
-        <w:spacing w:after="120" w:line="240" w:lineRule="auto"/>
-        <w:ind w:left="432" w:hanging="432"/>
-      </w:pPr>
-      <w:r>
-        <w:t xml:space="preserve">Why Cats Do That </w:t>
-      </w:r>
-      <w:r>
-        <w:t xml:space="preserve">by </w:t>
-      </w:r>
-      <w:r>
-        <w:t>Karen Anderson</w:t>
-      </w:r>
-    </w:p>
-    <w:p>
-      <w:pPr>
-        <w:spacing w:after="120" w:line="240" w:lineRule="auto"/>
-        <w:ind w:left="432" w:hanging="432"/>
-      </w:pPr>
-      <w:r>
-        <w:t>Mitten/kitten</w:t>
-      </w:r>
-      <w:r>
-        <w:t xml:space="preserve"> by </w:t>
-      </w:r>
-      <w:r>
-        <w:t>Jerome Martin</w:t>
-      </w:r>
-    </w:p>
-    <w:p>
-      <w:pPr>
-        <w:spacing w:after="120" w:line="240" w:lineRule="auto"/>
-        <w:ind w:left="432" w:hanging="432"/>
-      </w:pPr>
-      <w:r>
-        <w:t xml:space="preserve">The Tribe of Tiger </w:t>
-      </w:r>
-      <w:r>
-        <w:t xml:space="preserve">by </w:t>
-      </w:r>
-      <w:r>
-        <w:t>Elizabeth Marshall Thomas</w:t>
-      </w:r>
-    </w:p>
-    <w:p>
-      <w:pPr>
-        <w:spacing w:after="120" w:line="240" w:lineRule="auto"/>
-        <w:ind w:left="432" w:hanging="432"/>
-      </w:pPr>
-      <w:r>
-        <w:t xml:space="preserve">The Cat's Midsummer Jamboree </w:t>
-      </w:r>
-      <w:r>
-        <w:t xml:space="preserve">by </w:t>
-      </w:r>
-      <w:r>
-        <w:t xml:space="preserve">David </w:t>
-      </w:r>
-      <w:proofErr w:type="spellStart"/>
-      <w:r>
-        <w:t>Kherdian</w:t>
-      </w:r>
-      <w:proofErr w:type="spellEnd"/>
-      <w:r>
-        <w:t xml:space="preserve"> and</w:t>
-      </w:r>
-      <w:r>
-        <w:t xml:space="preserve"> </w:t>
-      </w:r>
-      <w:proofErr w:type="spellStart"/>
-      <w:r>
-        <w:t>Nonny</w:t>
-      </w:r>
-      <w:proofErr w:type="spellEnd"/>
-      <w:r>
-        <w:t xml:space="preserve"> </w:t>
-      </w:r>
-      <w:proofErr w:type="spellStart"/>
-      <w:r>
-        <w:t>Hogrogian</w:t>
-      </w:r>
-      <w:proofErr w:type="spellEnd"/>
-    </w:p>
-    <w:p>
-      <w:pPr>
-        <w:spacing w:after="120" w:line="240" w:lineRule="auto"/>
-        <w:ind w:left="432" w:hanging="432"/>
-      </w:pPr>
-      <w:r>
-        <w:t xml:space="preserve">Milton's Mystery by </w:t>
-      </w:r>
-      <w:r>
-        <w:t xml:space="preserve">Richard </w:t>
-      </w:r>
-      <w:proofErr w:type="spellStart"/>
-      <w:r>
-        <w:t>Balkwill</w:t>
-      </w:r>
-      <w:proofErr w:type="spellEnd"/>
-    </w:p>
-    <w:p/>
-    <w:p/>
     <w:sectPr>
       <w:pgSz w:w="15840" w:h="12240" w:orient="landscape"/>
       <w:pgMar w:top="1440" w:right="1440" w:bottom="1440" w:left="1440" w:header="720" w:footer="720" w:gutter="0"/>

</xml_diff>